<commit_message>
Solicitud de cambio por ENRIQUE
</commit_message>
<xml_diff>
--- a/Solicitud de cambio/Solicitud de cambios formato.docx
+++ b/Solicitud de cambio/Solicitud de cambios formato.docx
@@ -1,6 +1,6 @@
 
 <file path=word/document.xml><?xml version="1.0" encoding="utf-8"?>
-<w:document xmlns:wpc="http://schemas.microsoft.com/office/word/2010/wordprocessingCanvas" xmlns:mc="http://schemas.openxmlformats.org/markup-compatibility/2006" xmlns:o="urn:schemas-microsoft-com:office:office" xmlns:r="http://schemas.openxmlformats.org/officeDocument/2006/relationships" xmlns:m="http://schemas.openxmlformats.org/officeDocument/2006/math" xmlns:v="urn:schemas-microsoft-com:vml" xmlns:wp14="http://schemas.microsoft.com/office/word/2010/wordprocessingDrawing" xmlns:wp="http://schemas.openxmlformats.org/drawingml/2006/wordprocessingDrawing" xmlns:w10="urn:schemas-microsoft-com:office:word" xmlns:w="http://schemas.openxmlformats.org/wordprocessingml/2006/main" xmlns:w14="http://schemas.microsoft.com/office/word/2010/wordml" xmlns:w15="http://schemas.microsoft.com/office/word/2012/wordml" xmlns:wpg="http://schemas.microsoft.com/office/word/2010/wordprocessingGroup" xmlns:wpi="http://schemas.microsoft.com/office/word/2010/wordprocessingInk" xmlns:wne="http://schemas.microsoft.com/office/word/2006/wordml" xmlns:wps="http://schemas.microsoft.com/office/word/2010/wordprocessingShape" mc:Ignorable="w14 w15 wp14">
+<w:document xmlns:wpc="http://schemas.microsoft.com/office/word/2010/wordprocessingCanvas" xmlns:mc="http://schemas.openxmlformats.org/markup-compatibility/2006" xmlns:o="urn:schemas-microsoft-com:office:office" xmlns:r="http://schemas.openxmlformats.org/officeDocument/2006/relationships" xmlns:m="http://schemas.openxmlformats.org/officeDocument/2006/math" xmlns:v="urn:schemas-microsoft-com:vml" xmlns:wp14="http://schemas.microsoft.com/office/word/2010/wordprocessingDrawing" xmlns:wp="http://schemas.openxmlformats.org/drawingml/2006/wordprocessingDrawing" xmlns:w10="urn:schemas-microsoft-com:office:word" xmlns:w="http://schemas.openxmlformats.org/wordprocessingml/2006/main" xmlns:w14="http://schemas.microsoft.com/office/word/2010/wordml" xmlns:wpg="http://schemas.microsoft.com/office/word/2010/wordprocessingGroup" xmlns:wpi="http://schemas.microsoft.com/office/word/2010/wordprocessingInk" xmlns:wne="http://schemas.microsoft.com/office/word/2006/wordml" xmlns:wps="http://schemas.microsoft.com/office/word/2010/wordprocessingShape" mc:Ignorable="w14 wp14">
   <w:body>
     <w:p>
       <w:pPr>
@@ -147,6 +147,7 @@
         <w:rPr>
           <w:noProof/>
           <w:sz w:val="32"/>
+          <w:lang w:eastAsia="es-MX"/>
         </w:rPr>
         <mc:AlternateContent>
           <mc:Choice Requires="wps">
@@ -222,7 +223,7 @@
                                           </pic:cNvPicPr>
                                         </pic:nvPicPr>
                                         <pic:blipFill>
-                                          <a:blip r:embed="rId4">
+                                          <a:blip r:embed="rId5">
                                             <a:extLst>
                                               <a:ext uri="{28A0092B-C50C-407E-A947-70E740481C1C}">
                                                 <a14:useLocalDpi xmlns:a14="http://schemas.microsoft.com/office/drawing/2010/main" val="0"/>
@@ -275,7 +276,7 @@
               </wp:anchor>
             </w:drawing>
           </mc:Choice>
-          <mc:Fallback>
+          <mc:Fallback xmlns:w15="http://schemas.microsoft.com/office/word/2012/wordml">
             <w:pict>
               <v:shapetype w14:anchorId="417E3037" id="_x0000_t202" coordsize="21600,21600" o:spt="202" path="m,l,21600r21600,l21600,xe">
                 <v:stroke joinstyle="miter"/>
@@ -314,7 +315,7 @@
                                     </pic:cNvPicPr>
                                   </pic:nvPicPr>
                                   <pic:blipFill>
-                                    <a:blip r:embed="rId4">
+                                    <a:blip r:embed="rId6">
                                       <a:extLst>
                                         <a:ext uri="{28A0092B-C50C-407E-A947-70E740481C1C}">
                                           <a14:useLocalDpi xmlns:a14="http://schemas.microsoft.com/office/drawing/2010/main" val="0"/>
@@ -362,6 +363,7 @@
         <w:rPr>
           <w:noProof/>
           <w:sz w:val="32"/>
+          <w:lang w:eastAsia="es-MX"/>
         </w:rPr>
         <mc:AlternateContent>
           <mc:Choice Requires="wps">
@@ -462,7 +464,7 @@
               </wp:anchor>
             </w:drawing>
           </mc:Choice>
-          <mc:Fallback>
+          <mc:Fallback xmlns:w15="http://schemas.microsoft.com/office/word/2012/wordml">
             <w:pict>
               <v:shape w14:anchorId="1C31314C" id="_x0000_s1027" type="#_x0000_t202" style="position:absolute;margin-left:361.95pt;margin-top:14.25pt;width:78pt;height:18.75pt;z-index:251666432;visibility:visible;mso-wrap-style:square;mso-width-percent:0;mso-height-percent:0;mso-wrap-distance-left:9pt;mso-wrap-distance-top:3.6pt;mso-wrap-distance-right:9pt;mso-wrap-distance-bottom:3.6pt;mso-position-horizontal:absolute;mso-position-horizontal-relative:margin;mso-position-vertical:absolute;mso-position-vertical-relative:text;mso-width-percent:0;mso-height-percent:0;mso-width-relative:margin;mso-height-relative:margin;v-text-anchor:top" o:gfxdata="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" stroked="f">
                 <v:textbox>
@@ -517,6 +519,7 @@
         <w:rPr>
           <w:noProof/>
           <w:sz w:val="32"/>
+          <w:lang w:eastAsia="es-MX"/>
         </w:rPr>
         <mc:AlternateContent>
           <mc:Choice Requires="wps">
@@ -635,7 +638,7 @@
               </wp:anchor>
             </w:drawing>
           </mc:Choice>
-          <mc:Fallback>
+          <mc:Fallback xmlns:w15="http://schemas.microsoft.com/office/word/2012/wordml">
             <w:pict>
               <v:shape w14:anchorId="35527DF8" id="_x0000_s1028" type="#_x0000_t202" style="position:absolute;margin-left:-7.5pt;margin-top:14.25pt;width:96pt;height:18.75pt;z-index:251662336;visibility:visible;mso-wrap-style:square;mso-width-percent:0;mso-height-percent:0;mso-wrap-distance-left:9pt;mso-wrap-distance-top:3.6pt;mso-wrap-distance-right:9pt;mso-wrap-distance-bottom:3.6pt;mso-position-horizontal:absolute;mso-position-horizontal-relative:margin;mso-position-vertical:absolute;mso-position-vertical-relative:text;mso-width-percent:0;mso-height-percent:0;mso-width-relative:margin;mso-height-relative:margin;v-text-anchor:top" o:gfxdata="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" stroked="f">
                 <v:textbox>
@@ -708,6 +711,7 @@
         <w:rPr>
           <w:noProof/>
           <w:sz w:val="32"/>
+          <w:lang w:eastAsia="es-MX"/>
         </w:rPr>
         <mc:AlternateContent>
           <mc:Choice Requires="wps">
@@ -755,7 +759,11 @@
                       </wps:spPr>
                       <wps:txbx>
                         <w:txbxContent>
-                          <w:p/>
+                          <w:p>
+                            <w:r>
+                              <w:t>1</w:t>
+                            </w:r>
+                          </w:p>
                           <w:p/>
                         </w:txbxContent>
                       </wps:txbx>
@@ -776,10 +784,18 @@
           </mc:Choice>
           <mc:Fallback>
             <w:pict>
-              <v:shape w14:anchorId="6FBE1FC9" id="_x0000_s1029" type="#_x0000_t202" style="position:absolute;margin-left:370.15pt;margin-top:33.75pt;width:68.25pt;height:18.75pt;z-index:251664384;visibility:visible;mso-wrap-style:square;mso-width-percent:0;mso-height-percent:0;mso-wrap-distance-left:9pt;mso-wrap-distance-top:3.6pt;mso-wrap-distance-right:9pt;mso-wrap-distance-bottom:3.6pt;mso-position-horizontal:absolute;mso-position-horizontal-relative:margin;mso-position-vertical:absolute;mso-position-vertical-relative:text;mso-width-percent:0;mso-height-percent:0;mso-width-relative:margin;mso-height-relative:margin;v-text-anchor:top" o:gfxdata="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">
+              <v:shapetype id="_x0000_t202" coordsize="21600,21600" o:spt="202" path="m,l,21600r21600,l21600,xe">
+                <v:stroke joinstyle="miter"/>
+                <v:path gradientshapeok="t" o:connecttype="rect"/>
+              </v:shapetype>
+              <v:shape id="_x0000_s1029" type="#_x0000_t202" style="position:absolute;margin-left:370.15pt;margin-top:33.75pt;width:68.25pt;height:18.75pt;z-index:251664384;visibility:visible;mso-wrap-style:square;mso-width-percent:0;mso-height-percent:0;mso-wrap-distance-left:9pt;mso-wrap-distance-top:3.6pt;mso-wrap-distance-right:9pt;mso-wrap-distance-bottom:3.6pt;mso-position-horizontal:absolute;mso-position-horizontal-relative:margin;mso-position-vertical:absolute;mso-position-vertical-relative:text;mso-width-percent:0;mso-height-percent:0;mso-width-relative:margin;mso-height-relative:margin;v-text-anchor:top" o:gfxdata="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">
                 <v:textbox>
                   <w:txbxContent>
-                    <w:p/>
+                    <w:p>
+                      <w:r>
+                        <w:t>1</w:t>
+                      </w:r>
+                    </w:p>
                     <w:p/>
                   </w:txbxContent>
                 </v:textbox>
@@ -793,6 +809,7 @@
         <w:rPr>
           <w:noProof/>
           <w:sz w:val="32"/>
+          <w:lang w:eastAsia="es-MX"/>
         </w:rPr>
         <mc:AlternateContent>
           <mc:Choice Requires="wps">
@@ -840,7 +857,11 @@
                       </wps:spPr>
                       <wps:txbx>
                         <w:txbxContent>
-                          <w:p/>
+                          <w:p>
+                            <w:r>
+                              <w:t>Manuel  Enrique</w:t>
+                            </w:r>
+                          </w:p>
                           <w:p/>
                         </w:txbxContent>
                       </wps:txbx>
@@ -861,10 +882,14 @@
           </mc:Choice>
           <mc:Fallback>
             <w:pict>
-              <v:shape w14:anchorId="1ADEF251" id="_x0000_s1030" type="#_x0000_t202" style="position:absolute;margin-left:118.2pt;margin-top:33.75pt;width:228pt;height:18.75pt;z-index:251659264;visibility:visible;mso-wrap-style:square;mso-width-percent:0;mso-height-percent:0;mso-wrap-distance-left:9pt;mso-wrap-distance-top:3.6pt;mso-wrap-distance-right:9pt;mso-wrap-distance-bottom:3.6pt;mso-position-horizontal:absolute;mso-position-horizontal-relative:margin;mso-position-vertical:absolute;mso-position-vertical-relative:text;mso-width-percent:0;mso-height-percent:0;mso-width-relative:margin;mso-height-relative:margin;v-text-anchor:top" o:gfxdata="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">
+              <v:shape id="_x0000_s1030" type="#_x0000_t202" style="position:absolute;margin-left:118.2pt;margin-top:33.75pt;width:228pt;height:18.75pt;z-index:251659264;visibility:visible;mso-wrap-style:square;mso-width-percent:0;mso-height-percent:0;mso-wrap-distance-left:9pt;mso-wrap-distance-top:3.6pt;mso-wrap-distance-right:9pt;mso-wrap-distance-bottom:3.6pt;mso-position-horizontal:absolute;mso-position-horizontal-relative:margin;mso-position-vertical:absolute;mso-position-vertical-relative:text;mso-width-percent:0;mso-height-percent:0;mso-width-relative:margin;mso-height-relative:margin;v-text-anchor:top" o:gfxdata="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">
                 <v:textbox>
                   <w:txbxContent>
-                    <w:p/>
+                    <w:p>
+                      <w:r>
+                        <w:t>Manuel  Enrique</w:t>
+                      </w:r>
+                    </w:p>
                     <w:p/>
                   </w:txbxContent>
                 </v:textbox>
@@ -885,6 +910,7 @@
         <w:rPr>
           <w:noProof/>
           <w:sz w:val="32"/>
+          <w:lang w:eastAsia="es-MX"/>
         </w:rPr>
         <mc:AlternateContent>
           <mc:Choice Requires="wps">
@@ -950,18 +976,7 @@
                                   <w14:bevel/>
                                 </w14:textOutline>
                               </w:rPr>
-                              <w:t>Descripción de cambio</w:t>
-                            </w:r>
-                            <w:r>
-                              <w:rPr>
-                                <w:b/>
-                                <w14:textOutline w14:w="9525" w14:cap="rnd" w14:cmpd="sng" w14:algn="ctr">
-                                  <w14:noFill/>
-                                  <w14:prstDash w14:val="solid"/>
-                                  <w14:bevel/>
-                                </w14:textOutline>
-                              </w:rPr>
-                              <w:t xml:space="preserve">: </w:t>
+                              <w:t xml:space="preserve">Descripción de cambio: </w:t>
                             </w:r>
                           </w:p>
                           <w:p>
@@ -992,7 +1007,7 @@
               </wp:anchor>
             </w:drawing>
           </mc:Choice>
-          <mc:Fallback>
+          <mc:Fallback xmlns:w15="http://schemas.microsoft.com/office/word/2012/wordml">
             <w:pict>
               <v:shape w14:anchorId="331CD593" id="Cuadro de texto 9" o:spid="_x0000_s1031" type="#_x0000_t202" style="position:absolute;margin-left:-9pt;margin-top:48.15pt;width:134.25pt;height:18.75pt;z-index:251668480;visibility:visible;mso-wrap-style:square;mso-width-percent:0;mso-height-percent:0;mso-wrap-distance-left:9pt;mso-wrap-distance-top:3.6pt;mso-wrap-distance-right:9pt;mso-wrap-distance-bottom:3.6pt;mso-position-horizontal:absolute;mso-position-horizontal-relative:margin;mso-position-vertical:absolute;mso-position-vertical-relative:text;mso-width-percent:0;mso-height-percent:0;mso-width-relative:margin;mso-height-relative:margin;v-text-anchor:top" o:gfxdata="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" stroked="f">
                 <v:textbox>
@@ -1054,6 +1069,7 @@
         <w:rPr>
           <w:noProof/>
           <w:sz w:val="32"/>
+          <w:lang w:eastAsia="es-MX"/>
         </w:rPr>
         <mc:AlternateContent>
           <mc:Choice Requires="wps">
@@ -1101,7 +1117,11 @@
                       </wps:spPr>
                       <wps:txbx>
                         <w:txbxContent>
-                          <w:p/>
+                          <w:p>
+                            <w:r>
+                              <w:t>04/05/2015</w:t>
+                            </w:r>
+                          </w:p>
                           <w:p/>
                         </w:txbxContent>
                       </wps:txbx>
@@ -1122,10 +1142,14 @@
           </mc:Choice>
           <mc:Fallback>
             <w:pict>
-              <v:shape w14:anchorId="77BED0B4" id="_x0000_s1032" type="#_x0000_t202" style="position:absolute;margin-left:0;margin-top:4.65pt;width:96.75pt;height:18.75pt;z-index:251661312;visibility:visible;mso-wrap-style:square;mso-width-percent:0;mso-height-percent:0;mso-wrap-distance-left:9pt;mso-wrap-distance-top:3.6pt;mso-wrap-distance-right:9pt;mso-wrap-distance-bottom:3.6pt;mso-position-horizontal:left;mso-position-horizontal-relative:margin;mso-position-vertical:absolute;mso-position-vertical-relative:text;mso-width-percent:0;mso-height-percent:0;mso-width-relative:margin;mso-height-relative:margin;v-text-anchor:top" o:gfxdata="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">
+              <v:shape id="_x0000_s1032" type="#_x0000_t202" style="position:absolute;margin-left:0;margin-top:4.65pt;width:96.75pt;height:18.75pt;z-index:251661312;visibility:visible;mso-wrap-style:square;mso-width-percent:0;mso-height-percent:0;mso-wrap-distance-left:9pt;mso-wrap-distance-top:3.6pt;mso-wrap-distance-right:9pt;mso-wrap-distance-bottom:3.6pt;mso-position-horizontal:left;mso-position-horizontal-relative:margin;mso-position-vertical:absolute;mso-position-vertical-relative:text;mso-width-percent:0;mso-height-percent:0;mso-width-relative:margin;mso-height-relative:margin;v-text-anchor:top" o:gfxdata="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">
                 <v:textbox>
                   <w:txbxContent>
-                    <w:p/>
+                    <w:p>
+                      <w:r>
+                        <w:t>04/05/2015</w:t>
+                      </w:r>
+                    </w:p>
                     <w:p/>
                   </w:txbxContent>
                 </v:textbox>
@@ -1163,6 +1187,12 @@
                 <w:sz w:val="32"/>
               </w:rPr>
             </w:pPr>
+            <w:r>
+              <w:rPr>
+                <w:sz w:val="32"/>
+              </w:rPr>
+              <w:t xml:space="preserve">El cambio se realizará en el cronograma, aplazando la etapa de codificación. Se realizará toda la estructura de la documentación conforme a la entrega. </w:t>
+            </w:r>
           </w:p>
           <w:p>
             <w:pPr>
@@ -1184,6 +1214,7 @@
         <w:rPr>
           <w:noProof/>
           <w:sz w:val="32"/>
+          <w:lang w:eastAsia="es-MX"/>
         </w:rPr>
         <mc:AlternateContent>
           <mc:Choice Requires="wps">
@@ -1255,7 +1286,7 @@
               </wp:anchor>
             </w:drawing>
           </mc:Choice>
-          <mc:Fallback>
+          <mc:Fallback xmlns:w15="http://schemas.microsoft.com/office/word/2012/wordml">
             <w:pict>
               <v:shape w14:anchorId="19ACA5A9" id="_x0000_s1033" type="#_x0000_t202" style="position:absolute;margin-left:339pt;margin-top:15.4pt;width:21.75pt;height:18.75pt;z-index:251676672;visibility:visible;mso-wrap-style:square;mso-width-percent:0;mso-height-percent:0;mso-wrap-distance-left:9pt;mso-wrap-distance-top:3.6pt;mso-wrap-distance-right:9pt;mso-wrap-distance-bottom:3.6pt;mso-position-horizontal:absolute;mso-position-horizontal-relative:margin;mso-position-vertical:absolute;mso-position-vertical-relative:text;mso-width-percent:0;mso-height-percent:0;mso-width-relative:margin;mso-height-relative:margin;v-text-anchor:top" o:gfxdata="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">
                 <v:textbox>
@@ -1279,6 +1310,7 @@
         <w:rPr>
           <w:noProof/>
           <w:sz w:val="32"/>
+          <w:lang w:eastAsia="es-MX"/>
         </w:rPr>
         <mc:AlternateContent>
           <mc:Choice Requires="wps">
@@ -1352,7 +1384,7 @@
           </mc:Choice>
           <mc:Fallback>
             <w:pict>
-              <v:shape w14:anchorId="251E7E2D" id="_x0000_s1034" type="#_x0000_t202" style="position:absolute;margin-left:266.25pt;margin-top:15.4pt;width:21.75pt;height:18.75pt;z-index:251678720;visibility:visible;mso-wrap-style:square;mso-width-percent:0;mso-height-percent:0;mso-wrap-distance-left:9pt;mso-wrap-distance-top:3.6pt;mso-wrap-distance-right:9pt;mso-wrap-distance-bottom:3.6pt;mso-position-horizontal:absolute;mso-position-horizontal-relative:margin;mso-position-vertical:absolute;mso-position-vertical-relative:text;mso-width-percent:0;mso-height-percent:0;mso-width-relative:margin;mso-height-relative:margin;v-text-anchor:top" o:gfxdata="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">
+              <v:shape id="_x0000_s1034" type="#_x0000_t202" style="position:absolute;margin-left:266.25pt;margin-top:15.4pt;width:21.75pt;height:18.75pt;z-index:251678720;visibility:visible;mso-wrap-style:square;mso-width-percent:0;mso-height-percent:0;mso-wrap-distance-left:9pt;mso-wrap-distance-top:3.6pt;mso-wrap-distance-right:9pt;mso-wrap-distance-bottom:3.6pt;mso-position-horizontal:absolute;mso-position-horizontal-relative:margin;mso-position-vertical:absolute;mso-position-vertical-relative:text;mso-width-percent:0;mso-height-percent:0;mso-width-relative:margin;mso-height-relative:margin;v-text-anchor:top" o:gfxdata="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">
                 <v:textbox>
                   <w:txbxContent>
                     <w:p>
@@ -1374,6 +1406,7 @@
         <w:rPr>
           <w:noProof/>
           <w:sz w:val="32"/>
+          <w:lang w:eastAsia="es-MX"/>
         </w:rPr>
         <mc:AlternateContent>
           <mc:Choice Requires="wps">
@@ -1459,7 +1492,7 @@
               </wp:anchor>
             </w:drawing>
           </mc:Choice>
-          <mc:Fallback>
+          <mc:Fallback xmlns:w15="http://schemas.microsoft.com/office/word/2012/wordml">
             <w:pict>
               <v:shape w14:anchorId="23E36A8D" id="Cuadro de texto 15" o:spid="_x0000_s1035" type="#_x0000_t202" style="position:absolute;margin-left:214.95pt;margin-top:15.85pt;width:51pt;height:18.75pt;z-index:251680768;visibility:visible;mso-wrap-style:square;mso-width-percent:0;mso-height-percent:0;mso-wrap-distance-left:9pt;mso-wrap-distance-top:3.6pt;mso-wrap-distance-right:9pt;mso-wrap-distance-bottom:3.6pt;mso-position-horizontal:absolute;mso-position-horizontal-relative:margin;mso-position-vertical:absolute;mso-position-vertical-relative:text;mso-width-percent:0;mso-height-percent:0;mso-width-relative:margin;mso-height-relative:margin;v-text-anchor:top" o:gfxdata="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" stroked="f">
                 <v:textbox>
@@ -1499,6 +1532,7 @@
         <w:rPr>
           <w:noProof/>
           <w:sz w:val="32"/>
+          <w:lang w:eastAsia="es-MX"/>
         </w:rPr>
         <mc:AlternateContent>
           <mc:Choice Requires="wps">
@@ -1552,6 +1586,14 @@
                                 <w:b/>
                               </w:rPr>
                             </w:pPr>
+                            <w:proofErr w:type="gramStart"/>
+                            <w:r>
+                              <w:rPr>
+                                <w:b/>
+                              </w:rPr>
+                              <w:t>x</w:t>
+                            </w:r>
+                            <w:proofErr w:type="gramEnd"/>
                           </w:p>
                         </w:txbxContent>
                       </wps:txbx>
@@ -1572,7 +1614,7 @@
           </mc:Choice>
           <mc:Fallback>
             <w:pict>
-              <v:shape w14:anchorId="2E572A2F" id="_x0000_s1036" type="#_x0000_t202" style="position:absolute;margin-left:419.25pt;margin-top:15.4pt;width:21.75pt;height:18.75pt;z-index:251674624;visibility:visible;mso-wrap-style:square;mso-width-percent:0;mso-height-percent:0;mso-wrap-distance-left:9pt;mso-wrap-distance-top:3.6pt;mso-wrap-distance-right:9pt;mso-wrap-distance-bottom:3.6pt;mso-position-horizontal:absolute;mso-position-horizontal-relative:margin;mso-position-vertical:absolute;mso-position-vertical-relative:text;mso-width-percent:0;mso-height-percent:0;mso-width-relative:margin;mso-height-relative:margin;v-text-anchor:top" o:gfxdata="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">
+              <v:shape id="_x0000_s1036" type="#_x0000_t202" style="position:absolute;margin-left:419.25pt;margin-top:15.4pt;width:21.75pt;height:18.75pt;z-index:251674624;visibility:visible;mso-wrap-style:square;mso-width-percent:0;mso-height-percent:0;mso-wrap-distance-left:9pt;mso-wrap-distance-top:3.6pt;mso-wrap-distance-right:9pt;mso-wrap-distance-bottom:3.6pt;mso-position-horizontal:absolute;mso-position-horizontal-relative:margin;mso-position-vertical:absolute;mso-position-vertical-relative:text;mso-width-percent:0;mso-height-percent:0;mso-width-relative:margin;mso-height-relative:margin;v-text-anchor:top" o:gfxdata="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">
                 <v:textbox>
                   <w:txbxContent>
                     <w:p>
@@ -1581,6 +1623,14 @@
                           <w:b/>
                         </w:rPr>
                       </w:pPr>
+                      <w:proofErr w:type="gramStart"/>
+                      <w:r>
+                        <w:rPr>
+                          <w:b/>
+                        </w:rPr>
+                        <w:t>x</w:t>
+                      </w:r>
+                      <w:proofErr w:type="gramEnd"/>
                     </w:p>
                   </w:txbxContent>
                 </v:textbox>
@@ -1594,6 +1644,7 @@
         <w:rPr>
           <w:noProof/>
           <w:sz w:val="32"/>
+          <w:lang w:eastAsia="es-MX"/>
         </w:rPr>
         <mc:AlternateContent>
           <mc:Choice Requires="wps">
@@ -1690,7 +1741,7 @@
               </wp:anchor>
             </w:drawing>
           </mc:Choice>
-          <mc:Fallback>
+          <mc:Fallback xmlns:w15="http://schemas.microsoft.com/office/word/2012/wordml">
             <w:pict>
               <v:shape w14:anchorId="75C826CB" id="Cuadro de texto 17" o:spid="_x0000_s1037" type="#_x0000_t202" style="position:absolute;margin-left:366.45pt;margin-top:15.1pt;width:52.5pt;height:18.75pt;z-index:251684864;visibility:visible;mso-wrap-style:square;mso-width-percent:0;mso-height-percent:0;mso-wrap-distance-left:9pt;mso-wrap-distance-top:3.6pt;mso-wrap-distance-right:9pt;mso-wrap-distance-bottom:3.6pt;mso-position-horizontal:absolute;mso-position-horizontal-relative:margin;mso-position-vertical:absolute;mso-position-vertical-relative:text;mso-width-percent:0;mso-height-percent:0;mso-width-relative:margin;mso-height-relative:margin;v-text-anchor:top" o:gfxdata="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" stroked="f">
                 <v:textbox>
@@ -1741,6 +1792,7 @@
         <w:rPr>
           <w:noProof/>
           <w:sz w:val="32"/>
+          <w:lang w:eastAsia="es-MX"/>
         </w:rPr>
         <mc:AlternateContent>
           <mc:Choice Requires="wps">
@@ -1837,7 +1889,7 @@
               </wp:anchor>
             </w:drawing>
           </mc:Choice>
-          <mc:Fallback>
+          <mc:Fallback xmlns:w15="http://schemas.microsoft.com/office/word/2012/wordml">
             <w:pict>
               <v:shape w14:anchorId="6ABC540C" id="Cuadro de texto 16" o:spid="_x0000_s1038" type="#_x0000_t202" style="position:absolute;margin-left:294.45pt;margin-top:15.1pt;width:44.25pt;height:18.75pt;z-index:251682816;visibility:visible;mso-wrap-style:square;mso-width-percent:0;mso-height-percent:0;mso-wrap-distance-left:9pt;mso-wrap-distance-top:3.6pt;mso-wrap-distance-right:9pt;mso-wrap-distance-bottom:3.6pt;mso-position-horizontal:absolute;mso-position-horizontal-relative:margin;mso-position-vertical:absolute;mso-position-vertical-relative:text;mso-width-percent:0;mso-height-percent:0;mso-width-relative:margin;mso-height-relative:margin;v-text-anchor:top" o:gfxdata="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" stroked="f">
                 <v:textbox>
@@ -1888,6 +1940,7 @@
         <w:rPr>
           <w:noProof/>
           <w:sz w:val="32"/>
+          <w:lang w:eastAsia="es-MX"/>
         </w:rPr>
         <mc:AlternateContent>
           <mc:Choice Requires="wps">
@@ -1995,7 +2048,7 @@
               </wp:anchor>
             </w:drawing>
           </mc:Choice>
-          <mc:Fallback>
+          <mc:Fallback xmlns:w15="http://schemas.microsoft.com/office/word/2012/wordml">
             <w:pict>
               <v:shape w14:anchorId="4C23E4AC" id="Cuadro de texto 10" o:spid="_x0000_s1039" type="#_x0000_t202" style="position:absolute;margin-left:-8.55pt;margin-top:15.85pt;width:153pt;height:18.75pt;z-index:251670528;visibility:visible;mso-wrap-style:square;mso-width-percent:0;mso-height-percent:0;mso-wrap-distance-left:9pt;mso-wrap-distance-top:3.6pt;mso-wrap-distance-right:9pt;mso-wrap-distance-bottom:3.6pt;mso-position-horizontal:absolute;mso-position-horizontal-relative:margin;mso-position-vertical:absolute;mso-position-vertical-relative:text;mso-width-percent:0;mso-height-percent:0;mso-width-relative:margin;mso-height-relative:margin;v-text-anchor:top" o:gfxdata="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" stroked="f">
                 <v:textbox>
@@ -2059,6 +2112,7 @@
         <w:rPr>
           <w:noProof/>
           <w:sz w:val="32"/>
+          <w:lang w:eastAsia="es-MX"/>
         </w:rPr>
         <mc:AlternateContent>
           <mc:Choice Requires="wps">
@@ -2177,7 +2231,7 @@
               </wp:anchor>
             </w:drawing>
           </mc:Choice>
-          <mc:Fallback>
+          <mc:Fallback xmlns:w15="http://schemas.microsoft.com/office/word/2012/wordml">
             <w:pict>
               <v:shape w14:anchorId="19985276" id="Cuadro de texto 18" o:spid="_x0000_s1040" type="#_x0000_t202" style="position:absolute;margin-left:-10.05pt;margin-top:11.55pt;width:207.75pt;height:18.75pt;z-index:251686912;visibility:visible;mso-wrap-style:square;mso-width-percent:0;mso-height-percent:0;mso-wrap-distance-left:9pt;mso-wrap-distance-top:3.6pt;mso-wrap-distance-right:9pt;mso-wrap-distance-bottom:3.6pt;mso-position-horizontal:absolute;mso-position-horizontal-relative:margin;mso-position-vertical:absolute;mso-position-vertical-relative:text;mso-width-percent:0;mso-height-percent:0;mso-width-relative:margin;mso-height-relative:margin;v-text-anchor:top" o:gfxdata="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" stroked="f">
                 <v:textbox>
@@ -2254,7 +2308,7 @@
         <w:tblLook w:val="04A0" w:firstRow="1" w:lastRow="0" w:firstColumn="1" w:lastColumn="0" w:noHBand="0" w:noVBand="1"/>
       </w:tblPr>
       <w:tblGrid>
-        <w:gridCol w:w="8828"/>
+        <w:gridCol w:w="4905"/>
       </w:tblGrid>
       <w:tr>
         <w:tc>
@@ -2267,20 +2321,12 @@
                 <w:sz w:val="32"/>
               </w:rPr>
             </w:pPr>
-          </w:p>
-          <w:p>
-            <w:pPr>
+            <w:r>
               <w:rPr>
                 <w:sz w:val="32"/>
               </w:rPr>
-            </w:pPr>
-          </w:p>
-          <w:p>
-            <w:pPr>
-              <w:rPr>
-                <w:sz w:val="32"/>
-              </w:rPr>
-            </w:pPr>
+              <w:t xml:space="preserve">Gracias al cambio la calidad será mayor, ya que la estructura de trabajo será mejor. </w:t>
+            </w:r>
           </w:p>
         </w:tc>
       </w:tr>
@@ -2332,8 +2378,10 @@
       <w:r>
         <w:rPr>
           <w:b/>
+          <w:noProof/>
           <w:color w:val="A5A5A5" w:themeColor="accent3"/>
           <w:sz w:val="40"/>
+          <w:lang w:eastAsia="es-MX"/>
           <w14:textOutline w14:w="0" w14:cap="flat" w14:cmpd="sng" w14:algn="ctr">
             <w14:noFill/>
             <w14:prstDash w14:val="solid"/>
@@ -2351,7 +2399,7 @@
         <mc:AlternateContent>
           <mc:Choice Requires="wps">
             <w:drawing>
-              <wp:anchor distT="45720" distB="45720" distL="114300" distR="114300" simplePos="0" relativeHeight="251692032" behindDoc="0" locked="0" layoutInCell="1" allowOverlap="1" wp14:anchorId="053088D8" wp14:editId="31FE815D">
+              <wp:anchor distT="45720" distB="45720" distL="114300" distR="114300" simplePos="0" relativeHeight="251692032" behindDoc="0" locked="0" layoutInCell="1" allowOverlap="1" wp14:anchorId="069EF367" wp14:editId="1AEC7D01">
                 <wp:simplePos x="0" y="0"/>
                 <wp:positionH relativeFrom="margin">
                   <wp:posOffset>-99060</wp:posOffset>
@@ -2454,7 +2502,7 @@
               </wp:anchor>
             </w:drawing>
           </mc:Choice>
-          <mc:Fallback>
+          <mc:Fallback xmlns:w15="http://schemas.microsoft.com/office/word/2012/wordml">
             <w:pict>
               <v:shape w14:anchorId="053088D8" id="Cuadro de texto 21" o:spid="_x0000_s1041" type="#_x0000_t202" style="position:absolute;margin-left:-7.8pt;margin-top:12.35pt;width:245.25pt;height:24.75pt;z-index:251692032;visibility:visible;mso-wrap-style:square;mso-width-percent:0;mso-height-percent:0;mso-wrap-distance-left:9pt;mso-wrap-distance-top:3.6pt;mso-wrap-distance-right:9pt;mso-wrap-distance-bottom:3.6pt;mso-position-horizontal:absolute;mso-position-horizontal-relative:margin;mso-position-vertical:absolute;mso-position-vertical-relative:text;mso-width-percent:0;mso-height-percent:0;mso-width-relative:margin;mso-height-relative:margin;v-text-anchor:top" o:gfxdata="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" stroked="f">
                 <v:textbox>
@@ -2560,8 +2608,10 @@
       <w:r>
         <w:rPr>
           <w:b/>
+          <w:noProof/>
           <w:color w:val="A5A5A5" w:themeColor="accent3"/>
           <w:sz w:val="40"/>
+          <w:lang w:eastAsia="es-MX"/>
           <w14:textOutline w14:w="0" w14:cap="flat" w14:cmpd="sng" w14:algn="ctr">
             <w14:noFill/>
             <w14:prstDash w14:val="solid"/>
@@ -2579,7 +2629,7 @@
         <mc:AlternateContent>
           <mc:Choice Requires="wps">
             <w:drawing>
-              <wp:anchor distT="45720" distB="45720" distL="114300" distR="114300" simplePos="0" relativeHeight="251689984" behindDoc="0" locked="0" layoutInCell="1" allowOverlap="1" wp14:anchorId="68E51A03" wp14:editId="3823E212">
+              <wp:anchor distT="45720" distB="45720" distL="114300" distR="114300" simplePos="0" relativeHeight="251689984" behindDoc="0" locked="0" layoutInCell="1" allowOverlap="1" wp14:anchorId="7D8446E2" wp14:editId="56A03CCB">
                 <wp:simplePos x="0" y="0"/>
                 <wp:positionH relativeFrom="margin">
                   <wp:posOffset>-89535</wp:posOffset>
@@ -2705,7 +2755,7 @@
               </wp:anchor>
             </w:drawing>
           </mc:Choice>
-          <mc:Fallback>
+          <mc:Fallback xmlns:w15="http://schemas.microsoft.com/office/word/2012/wordml">
             <w:pict>
               <v:shape w14:anchorId="68E51A03" id="Cuadro de texto 20" o:spid="_x0000_s1042" type="#_x0000_t202" style="position:absolute;margin-left:-7.05pt;margin-top:26.35pt;width:213pt;height:18.75pt;z-index:251689984;visibility:visible;mso-wrap-style:square;mso-width-percent:0;mso-height-percent:0;mso-wrap-distance-left:9pt;mso-wrap-distance-top:3.6pt;mso-wrap-distance-right:9pt;mso-wrap-distance-bottom:3.6pt;mso-position-horizontal:absolute;mso-position-horizontal-relative:margin;mso-position-vertical:absolute;mso-position-vertical-relative:text;mso-width-percent:0;mso-height-percent:0;mso-width-relative:margin;mso-height-relative:margin;v-text-anchor:top" o:gfxdata="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" stroked="f">
                 <v:textbox>
@@ -2790,12 +2840,14 @@
     <w:p>
       <w:r>
         <w:rPr>
+          <w:noProof/>
           <w:sz w:val="32"/>
+          <w:lang w:eastAsia="es-MX"/>
         </w:rPr>
         <mc:AlternateContent>
           <mc:Choice Requires="wps">
             <w:drawing>
-              <wp:anchor distT="45720" distB="45720" distL="114300" distR="114300" simplePos="0" relativeHeight="251688960" behindDoc="0" locked="0" layoutInCell="1" allowOverlap="1" wp14:anchorId="7E9122BF" wp14:editId="20EEF193">
+              <wp:anchor distT="45720" distB="45720" distL="114300" distR="114300" simplePos="0" relativeHeight="251688960" behindDoc="0" locked="0" layoutInCell="1" allowOverlap="1" wp14:anchorId="5C4918C7" wp14:editId="7B486CBF">
                 <wp:simplePos x="0" y="0"/>
                 <wp:positionH relativeFrom="margin">
                   <wp:posOffset>5715</wp:posOffset>
@@ -2838,7 +2890,19 @@
                       </wps:spPr>
                       <wps:txbx>
                         <w:txbxContent>
-                          <w:p/>
+                          <w:p>
+                            <w:r>
+                              <w:t xml:space="preserve">Raúl </w:t>
+                            </w:r>
+                            <w:proofErr w:type="spellStart"/>
+                            <w:r>
+                              <w:t>Gonzalez</w:t>
+                            </w:r>
+                            <w:proofErr w:type="spellEnd"/>
+                            <w:r>
+                              <w:t xml:space="preserve"> Trinidad </w:t>
+                            </w:r>
+                          </w:p>
                           <w:p/>
                         </w:txbxContent>
                       </wps:txbx>
@@ -2859,10 +2923,22 @@
           </mc:Choice>
           <mc:Fallback>
             <w:pict>
-              <v:shape w14:anchorId="7E9122BF" id="_x0000_s1043" type="#_x0000_t202" style="position:absolute;margin-left:.45pt;margin-top:22.55pt;width:201.75pt;height:18.75pt;z-index:251688960;visibility:visible;mso-wrap-style:square;mso-width-percent:0;mso-height-percent:0;mso-wrap-distance-left:9pt;mso-wrap-distance-top:3.6pt;mso-wrap-distance-right:9pt;mso-wrap-distance-bottom:3.6pt;mso-position-horizontal:absolute;mso-position-horizontal-relative:margin;mso-position-vertical:absolute;mso-position-vertical-relative:text;mso-width-percent:0;mso-height-percent:0;mso-width-relative:margin;mso-height-relative:margin;v-text-anchor:top" o:gfxdata="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">
+              <v:shape id="_x0000_s1043" type="#_x0000_t202" style="position:absolute;margin-left:.45pt;margin-top:22.55pt;width:201.75pt;height:18.75pt;z-index:251688960;visibility:visible;mso-wrap-style:square;mso-width-percent:0;mso-height-percent:0;mso-wrap-distance-left:9pt;mso-wrap-distance-top:3.6pt;mso-wrap-distance-right:9pt;mso-wrap-distance-bottom:3.6pt;mso-position-horizontal:absolute;mso-position-horizontal-relative:margin;mso-position-vertical:absolute;mso-position-vertical-relative:text;mso-width-percent:0;mso-height-percent:0;mso-width-relative:margin;mso-height-relative:margin;v-text-anchor:top" o:gfxdata="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">
                 <v:textbox>
                   <w:txbxContent>
-                    <w:p/>
+                    <w:p>
+                      <w:r>
+                        <w:t xml:space="preserve">Raúl </w:t>
+                      </w:r>
+                      <w:proofErr w:type="spellStart"/>
+                      <w:r>
+                        <w:t>Gonzalez</w:t>
+                      </w:r>
+                      <w:proofErr w:type="spellEnd"/>
+                      <w:r>
+                        <w:t xml:space="preserve"> Trinidad </w:t>
+                      </w:r>
+                    </w:p>
                     <w:p/>
                   </w:txbxContent>
                 </v:textbox>
@@ -2878,13 +2954,15 @@
     </w:p>
     <w:p/>
     <w:p>
-      <w:bookmarkStart w:id="0" w:name="_GoBack"/>
-      <w:bookmarkEnd w:id="0"/>
       <w:r>
+        <w:rPr>
+          <w:noProof/>
+          <w:lang w:eastAsia="es-MX"/>
+        </w:rPr>
         <mc:AlternateContent>
           <mc:Choice Requires="wps">
             <w:drawing>
-              <wp:anchor distT="45720" distB="45720" distL="114300" distR="114300" simplePos="0" relativeHeight="251694080" behindDoc="0" locked="0" layoutInCell="1" allowOverlap="1" wp14:anchorId="3B887909" wp14:editId="7D981705">
+              <wp:anchor distT="45720" distB="45720" distL="114300" distR="114300" simplePos="0" relativeHeight="251694080" behindDoc="0" locked="0" layoutInCell="1" allowOverlap="1" wp14:anchorId="2480CF27" wp14:editId="7C97D711">
                 <wp:simplePos x="0" y="0"/>
                 <wp:positionH relativeFrom="margin">
                   <wp:posOffset>4480560</wp:posOffset>
@@ -2951,7 +3029,7 @@
               </wp:anchor>
             </w:drawing>
           </mc:Choice>
-          <mc:Fallback>
+          <mc:Fallback xmlns:w15="http://schemas.microsoft.com/office/word/2012/wordml">
             <w:pict>
               <v:shape w14:anchorId="3B887909" id="_x0000_s1044" type="#_x0000_t202" style="position:absolute;margin-left:352.8pt;margin-top:15.85pt;width:21.75pt;height:18.75pt;z-index:251694080;visibility:visible;mso-wrap-style:square;mso-width-percent:0;mso-height-percent:0;mso-wrap-distance-left:9pt;mso-wrap-distance-top:3.6pt;mso-wrap-distance-right:9pt;mso-wrap-distance-bottom:3.6pt;mso-position-horizontal:absolute;mso-position-horizontal-relative:margin;mso-position-vertical:absolute;mso-position-vertical-relative:text;mso-width-percent:0;mso-height-percent:0;mso-width-relative:margin;mso-height-relative:margin;v-text-anchor:top" o:gfxdata="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">
                 <v:textbox>
@@ -2972,10 +3050,14 @@
         </mc:AlternateContent>
       </w:r>
       <w:r>
+        <w:rPr>
+          <w:noProof/>
+          <w:lang w:eastAsia="es-MX"/>
+        </w:rPr>
         <mc:AlternateContent>
           <mc:Choice Requires="wps">
             <w:drawing>
-              <wp:anchor distT="45720" distB="45720" distL="114300" distR="114300" simplePos="0" relativeHeight="251698176" behindDoc="0" locked="0" layoutInCell="1" allowOverlap="1" wp14:anchorId="495DC266" wp14:editId="2CF79255">
+              <wp:anchor distT="45720" distB="45720" distL="114300" distR="114300" simplePos="0" relativeHeight="251698176" behindDoc="0" locked="0" layoutInCell="1" allowOverlap="1" wp14:anchorId="6822A773" wp14:editId="147EE5C9">
                 <wp:simplePos x="0" y="0"/>
                 <wp:positionH relativeFrom="margin">
                   <wp:posOffset>2891790</wp:posOffset>
@@ -3038,31 +3120,7 @@
                                   <w14:bevel/>
                                 </w14:textOutline>
                               </w:rPr>
-                              <w:t xml:space="preserve">Solicitud </w:t>
-                            </w:r>
-                            <w:r>
-                              <w:rPr>
-                                <w:b/>
-                                <w:color w:val="FF0000"/>
-                                <w14:textOutline w14:w="9525" w14:cap="rnd" w14:cmpd="sng" w14:algn="ctr">
-                                  <w14:noFill/>
-                                  <w14:prstDash w14:val="solid"/>
-                                  <w14:bevel/>
-                                </w14:textOutline>
-                              </w:rPr>
-                              <w:t>Rechazada</w:t>
-                            </w:r>
-                            <w:r>
-                              <w:rPr>
-                                <w:b/>
-                                <w:color w:val="FF0000"/>
-                                <w14:textOutline w14:w="9525" w14:cap="rnd" w14:cmpd="sng" w14:algn="ctr">
-                                  <w14:noFill/>
-                                  <w14:prstDash w14:val="solid"/>
-                                  <w14:bevel/>
-                                </w14:textOutline>
-                              </w:rPr>
-                              <w:t>:</w:t>
+                              <w:t>Solicitud Rechazada:</w:t>
                             </w:r>
                           </w:p>
                         </w:txbxContent>
@@ -3082,7 +3140,7 @@
               </wp:anchor>
             </w:drawing>
           </mc:Choice>
-          <mc:Fallback>
+          <mc:Fallback xmlns:w15="http://schemas.microsoft.com/office/word/2012/wordml">
             <w:pict>
               <v:shape w14:anchorId="495DC266" id="Cuadro de texto 29" o:spid="_x0000_s1045" type="#_x0000_t202" style="position:absolute;margin-left:227.7pt;margin-top:16.55pt;width:113.25pt;height:18.75pt;z-index:251698176;visibility:visible;mso-wrap-style:square;mso-width-percent:0;mso-height-percent:0;mso-wrap-distance-left:9pt;mso-wrap-distance-top:3.6pt;mso-wrap-distance-right:9pt;mso-wrap-distance-bottom:3.6pt;mso-position-horizontal:absolute;mso-position-horizontal-relative:margin;mso-position-vertical:absolute;mso-position-vertical-relative:text;mso-width-percent:0;mso-height-percent:0;mso-width-relative:margin;mso-height-relative:margin;v-text-anchor:top" o:gfxdata="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" stroked="f">
                 <v:textbox>
@@ -3145,10 +3203,14 @@
         </mc:AlternateContent>
       </w:r>
       <w:r>
+        <w:rPr>
+          <w:noProof/>
+          <w:lang w:eastAsia="es-MX"/>
+        </w:rPr>
         <mc:AlternateContent>
           <mc:Choice Requires="wps">
             <w:drawing>
-              <wp:anchor distT="45720" distB="45720" distL="114300" distR="114300" simplePos="0" relativeHeight="251695104" behindDoc="0" locked="0" layoutInCell="1" allowOverlap="1" wp14:anchorId="14A3D104" wp14:editId="6B9633C8">
+              <wp:anchor distT="45720" distB="45720" distL="114300" distR="114300" simplePos="0" relativeHeight="251695104" behindDoc="0" locked="0" layoutInCell="1" allowOverlap="1" wp14:anchorId="6341FEEC" wp14:editId="75DD98B2">
                 <wp:simplePos x="0" y="0"/>
                 <wp:positionH relativeFrom="margin">
                   <wp:posOffset>1584960</wp:posOffset>
@@ -3197,6 +3259,14 @@
                                 <w:b/>
                               </w:rPr>
                             </w:pPr>
+                            <w:proofErr w:type="gramStart"/>
+                            <w:r>
+                              <w:rPr>
+                                <w:b/>
+                              </w:rPr>
+                              <w:t>x</w:t>
+                            </w:r>
+                            <w:proofErr w:type="gramEnd"/>
                           </w:p>
                         </w:txbxContent>
                       </wps:txbx>
@@ -3217,7 +3287,7 @@
           </mc:Choice>
           <mc:Fallback>
             <w:pict>
-              <v:shape w14:anchorId="14A3D104" id="_x0000_s1046" type="#_x0000_t202" style="position:absolute;margin-left:124.8pt;margin-top:15.85pt;width:21.75pt;height:18.75pt;z-index:251695104;visibility:visible;mso-wrap-style:square;mso-width-percent:0;mso-height-percent:0;mso-wrap-distance-left:9pt;mso-wrap-distance-top:3.6pt;mso-wrap-distance-right:9pt;mso-wrap-distance-bottom:3.6pt;mso-position-horizontal:absolute;mso-position-horizontal-relative:margin;mso-position-vertical:absolute;mso-position-vertical-relative:text;mso-width-percent:0;mso-height-percent:0;mso-width-relative:margin;mso-height-relative:margin;v-text-anchor:top" o:gfxdata="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">
+              <v:shape id="_x0000_s1046" type="#_x0000_t202" style="position:absolute;margin-left:124.8pt;margin-top:15.85pt;width:21.75pt;height:18.75pt;z-index:251695104;visibility:visible;mso-wrap-style:square;mso-width-percent:0;mso-height-percent:0;mso-wrap-distance-left:9pt;mso-wrap-distance-top:3.6pt;mso-wrap-distance-right:9pt;mso-wrap-distance-bottom:3.6pt;mso-position-horizontal:absolute;mso-position-horizontal-relative:margin;mso-position-vertical:absolute;mso-position-vertical-relative:text;mso-width-percent:0;mso-height-percent:0;mso-width-relative:margin;mso-height-relative:margin;v-text-anchor:top" o:gfxdata="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">
                 <v:textbox>
                   <w:txbxContent>
                     <w:p>
@@ -3226,6 +3296,14 @@
                           <w:b/>
                         </w:rPr>
                       </w:pPr>
+                      <w:proofErr w:type="gramStart"/>
+                      <w:r>
+                        <w:rPr>
+                          <w:b/>
+                        </w:rPr>
+                        <w:t>x</w:t>
+                      </w:r>
+                      <w:proofErr w:type="gramEnd"/>
                     </w:p>
                   </w:txbxContent>
                 </v:textbox>
@@ -3236,10 +3314,14 @@
         </mc:AlternateContent>
       </w:r>
       <w:r>
+        <w:rPr>
+          <w:noProof/>
+          <w:lang w:eastAsia="es-MX"/>
+        </w:rPr>
         <mc:AlternateContent>
           <mc:Choice Requires="wps">
             <w:drawing>
-              <wp:anchor distT="45720" distB="45720" distL="114300" distR="114300" simplePos="0" relativeHeight="251696128" behindDoc="0" locked="0" layoutInCell="1" allowOverlap="1" wp14:anchorId="7C4D7BBC" wp14:editId="4390D3B5">
+              <wp:anchor distT="45720" distB="45720" distL="114300" distR="114300" simplePos="0" relativeHeight="251696128" behindDoc="0" locked="0" layoutInCell="1" allowOverlap="1" wp14:anchorId="5137D342" wp14:editId="65B068B6">
                 <wp:simplePos x="0" y="0"/>
                 <wp:positionH relativeFrom="margin">
                   <wp:align>left</wp:align>
@@ -3302,19 +3384,7 @@
                                   <w14:bevel/>
                                 </w14:textOutline>
                               </w:rPr>
-                              <w:t>Solicitud Aprobada</w:t>
-                            </w:r>
-                            <w:r>
-                              <w:rPr>
-                                <w:b/>
-                                <w:color w:val="00B050"/>
-                                <w14:textOutline w14:w="9525" w14:cap="rnd" w14:cmpd="sng" w14:algn="ctr">
-                                  <w14:noFill/>
-                                  <w14:prstDash w14:val="solid"/>
-                                  <w14:bevel/>
-                                </w14:textOutline>
-                              </w:rPr>
-                              <w:t>:</w:t>
+                              <w:t>Solicitud Aprobada:</w:t>
                             </w:r>
                           </w:p>
                         </w:txbxContent>
@@ -3334,7 +3404,7 @@
               </wp:anchor>
             </w:drawing>
           </mc:Choice>
-          <mc:Fallback>
+          <mc:Fallback xmlns:w15="http://schemas.microsoft.com/office/word/2012/wordml">
             <w:pict>
               <v:shape w14:anchorId="7C4D7BBC" id="Cuadro de texto 27" o:spid="_x0000_s1047" type="#_x0000_t202" style="position:absolute;margin-left:0;margin-top:16.55pt;width:107.25pt;height:18.75pt;z-index:251696128;visibility:visible;mso-wrap-style:square;mso-width-percent:0;mso-height-percent:0;mso-wrap-distance-left:9pt;mso-wrap-distance-top:3.6pt;mso-wrap-distance-right:9pt;mso-wrap-distance-bottom:3.6pt;mso-position-horizontal:left;mso-position-horizontal-relative:margin;mso-position-vertical:absolute;mso-position-vertical-relative:text;mso-width-percent:0;mso-height-percent:0;mso-width-relative:margin;mso-height-relative:margin;v-text-anchor:top" o:gfxdata="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" stroked="f">
                 <v:textbox>
@@ -3390,8 +3460,10 @@
       <w:r>
         <w:rPr>
           <w:b/>
+          <w:noProof/>
           <w:color w:val="A5A5A5" w:themeColor="accent3"/>
           <w:sz w:val="40"/>
+          <w:lang w:eastAsia="es-MX"/>
           <w14:textOutline w14:w="0" w14:cap="flat" w14:cmpd="sng" w14:algn="ctr">
             <w14:noFill/>
             <w14:prstDash w14:val="solid"/>
@@ -3409,7 +3481,7 @@
         <mc:AlternateContent>
           <mc:Choice Requires="wps">
             <w:drawing>
-              <wp:anchor distT="45720" distB="45720" distL="114300" distR="114300" simplePos="0" relativeHeight="251700224" behindDoc="0" locked="0" layoutInCell="1" allowOverlap="1" wp14:anchorId="3884BAE4" wp14:editId="57028F53">
+              <wp:anchor distT="45720" distB="45720" distL="114300" distR="114300" simplePos="0" relativeHeight="251700224" behindDoc="0" locked="0" layoutInCell="1" allowOverlap="1" wp14:anchorId="3BADF0E0" wp14:editId="1AFE844A">
                 <wp:simplePos x="0" y="0"/>
                 <wp:positionH relativeFrom="margin">
                   <wp:posOffset>-95250</wp:posOffset>
@@ -3524,7 +3596,7 @@
               </wp:anchor>
             </w:drawing>
           </mc:Choice>
-          <mc:Fallback>
+          <mc:Fallback xmlns:w15="http://schemas.microsoft.com/office/word/2012/wordml">
             <w:pict>
               <v:shape w14:anchorId="3884BAE4" id="Cuadro de texto 30" o:spid="_x0000_s1048" type="#_x0000_t202" style="position:absolute;margin-left:-7.5pt;margin-top:14.85pt;width:213pt;height:18.75pt;z-index:251700224;visibility:visible;mso-wrap-style:square;mso-width-percent:0;mso-height-percent:0;mso-wrap-distance-left:9pt;mso-wrap-distance-top:3.6pt;mso-wrap-distance-right:9pt;mso-wrap-distance-bottom:3.6pt;mso-position-horizontal:absolute;mso-position-horizontal-relative:margin;mso-position-vertical:absolute;mso-position-vertical-relative:text;mso-width-percent:0;mso-height-percent:0;mso-width-relative:margin;mso-height-relative:margin;v-text-anchor:top" o:gfxdata="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" stroked="f">
                 <v:textbox>
@@ -3602,17 +3674,24 @@
         <w:tblLook w:val="04A0" w:firstRow="1" w:lastRow="0" w:firstColumn="1" w:lastColumn="0" w:noHBand="0" w:noVBand="1"/>
       </w:tblPr>
       <w:tblGrid>
-        <w:gridCol w:w="8828"/>
+        <w:gridCol w:w="4764"/>
       </w:tblGrid>
       <w:tr>
         <w:tc>
           <w:tcPr>
             <w:tcW w:w="8828" w:type="dxa"/>
           </w:tcPr>
-          <w:p/>
-          <w:p/>
-          <w:p/>
-          <w:p/>
+          <w:p>
+            <w:r>
+              <w:t xml:space="preserve">No existe un impacto en el tiempo, por lo que no </w:t>
+            </w:r>
+            <w:r>
+              <w:lastRenderedPageBreak/>
+              <w:t xml:space="preserve">afecta fechas de entrega. </w:t>
+            </w:r>
+            <w:bookmarkStart w:id="0" w:name="_GoBack"/>
+            <w:bookmarkEnd w:id="0"/>
+          </w:p>
         </w:tc>
       </w:tr>
     </w:tbl>
@@ -3628,7 +3707,7 @@
 </file>
 
 <file path=word/styles.xml><?xml version="1.0" encoding="utf-8"?>
-<w:styles xmlns:mc="http://schemas.openxmlformats.org/markup-compatibility/2006" xmlns:r="http://schemas.openxmlformats.org/officeDocument/2006/relationships" xmlns:w="http://schemas.openxmlformats.org/wordprocessingml/2006/main" xmlns:w14="http://schemas.microsoft.com/office/word/2010/wordml" xmlns:w15="http://schemas.microsoft.com/office/word/2012/wordml" mc:Ignorable="w14 w15">
+<w:styles xmlns:mc="http://schemas.openxmlformats.org/markup-compatibility/2006" xmlns:r="http://schemas.openxmlformats.org/officeDocument/2006/relationships" xmlns:w="http://schemas.openxmlformats.org/wordprocessingml/2006/main" xmlns:w14="http://schemas.microsoft.com/office/word/2010/wordml" mc:Ignorable="w14">
   <w:docDefaults>
     <w:rPrDefault>
       <w:rPr>
@@ -3644,378 +3723,144 @@
       </w:pPr>
     </w:pPrDefault>
   </w:docDefaults>
-  <w:latentStyles w:defLockedState="0" w:defUIPriority="99" w:defSemiHidden="0" w:defUnhideWhenUsed="0" w:defQFormat="0" w:count="371">
-    <w:lsdException w:name="Normal" w:uiPriority="0" w:qFormat="1"/>
-    <w:lsdException w:name="heading 1" w:uiPriority="9" w:qFormat="1"/>
-    <w:lsdException w:name="heading 2" w:semiHidden="1" w:uiPriority="9" w:unhideWhenUsed="1" w:qFormat="1"/>
-    <w:lsdException w:name="heading 3" w:semiHidden="1" w:uiPriority="9" w:unhideWhenUsed="1" w:qFormat="1"/>
-    <w:lsdException w:name="heading 4" w:semiHidden="1" w:uiPriority="9" w:unhideWhenUsed="1" w:qFormat="1"/>
-    <w:lsdException w:name="heading 5" w:semiHidden="1" w:uiPriority="9" w:unhideWhenUsed="1" w:qFormat="1"/>
-    <w:lsdException w:name="heading 6" w:semiHidden="1" w:uiPriority="9" w:unhideWhenUsed="1" w:qFormat="1"/>
-    <w:lsdException w:name="heading 7" w:semiHidden="1" w:uiPriority="9" w:unhideWhenUsed="1" w:qFormat="1"/>
-    <w:lsdException w:name="heading 8" w:semiHidden="1" w:uiPriority="9" w:unhideWhenUsed="1" w:qFormat="1"/>
-    <w:lsdException w:name="heading 9" w:semiHidden="1" w:uiPriority="9" w:unhideWhenUsed="1" w:qFormat="1"/>
-    <w:lsdException w:name="index 1" w:semiHidden="1" w:unhideWhenUsed="1"/>
-    <w:lsdException w:name="index 2" w:semiHidden="1" w:unhideWhenUsed="1"/>
-    <w:lsdException w:name="index 3" w:semiHidden="1" w:unhideWhenUsed="1"/>
-    <w:lsdException w:name="index 4" w:semiHidden="1" w:unhideWhenUsed="1"/>
-    <w:lsdException w:name="index 5" w:semiHidden="1" w:unhideWhenUsed="1"/>
-    <w:lsdException w:name="index 6" w:semiHidden="1" w:unhideWhenUsed="1"/>
-    <w:lsdException w:name="index 7" w:semiHidden="1" w:unhideWhenUsed="1"/>
-    <w:lsdException w:name="index 8" w:semiHidden="1" w:unhideWhenUsed="1"/>
-    <w:lsdException w:name="index 9" w:semiHidden="1" w:unhideWhenUsed="1"/>
-    <w:lsdException w:name="toc 1" w:semiHidden="1" w:uiPriority="39" w:unhideWhenUsed="1"/>
-    <w:lsdException w:name="toc 2" w:semiHidden="1" w:uiPriority="39" w:unhideWhenUsed="1"/>
-    <w:lsdException w:name="toc 3" w:semiHidden="1" w:uiPriority="39" w:unhideWhenUsed="1"/>
-    <w:lsdException w:name="toc 4" w:semiHidden="1" w:uiPriority="39" w:unhideWhenUsed="1"/>
-    <w:lsdException w:name="toc 5" w:semiHidden="1" w:uiPriority="39" w:unhideWhenUsed="1"/>
-    <w:lsdException w:name="toc 6" w:semiHidden="1" w:uiPriority="39" w:unhideWhenUsed="1"/>
-    <w:lsdException w:name="toc 7" w:semiHidden="1" w:uiPriority="39" w:unhideWhenUsed="1"/>
-    <w:lsdException w:name="toc 8" w:semiHidden="1" w:uiPriority="39" w:unhideWhenUsed="1"/>
-    <w:lsdException w:name="toc 9" w:semiHidden="1" w:uiPriority="39" w:unhideWhenUsed="1"/>
-    <w:lsdException w:name="Normal Indent" w:semiHidden="1" w:unhideWhenUsed="1"/>
-    <w:lsdException w:name="footnote text" w:semiHidden="1" w:unhideWhenUsed="1"/>
-    <w:lsdException w:name="annotation text" w:semiHidden="1" w:unhideWhenUsed="1"/>
-    <w:lsdException w:name="header" w:semiHidden="1" w:unhideWhenUsed="1"/>
-    <w:lsdException w:name="footer" w:semiHidden="1" w:unhideWhenUsed="1"/>
-    <w:lsdException w:name="index heading" w:semiHidden="1" w:unhideWhenUsed="1"/>
-    <w:lsdException w:name="caption" w:semiHidden="1" w:uiPriority="35" w:unhideWhenUsed="1" w:qFormat="1"/>
-    <w:lsdException w:name="table of figures" w:semiHidden="1" w:unhideWhenUsed="1"/>
-    <w:lsdException w:name="envelope address" w:semiHidden="1" w:unhideWhenUsed="1"/>
-    <w:lsdException w:name="envelope return" w:semiHidden="1" w:unhideWhenUsed="1"/>
-    <w:lsdException w:name="footnote reference" w:semiHidden="1" w:unhideWhenUsed="1"/>
-    <w:lsdException w:name="annotation reference" w:semiHidden="1" w:unhideWhenUsed="1"/>
-    <w:lsdException w:name="line number" w:semiHidden="1" w:unhideWhenUsed="1"/>
-    <w:lsdException w:name="page number" w:semiHidden="1" w:unhideWhenUsed="1"/>
-    <w:lsdException w:name="endnote reference" w:semiHidden="1" w:unhideWhenUsed="1"/>
-    <w:lsdException w:name="endnote text" w:semiHidden="1" w:unhideWhenUsed="1"/>
-    <w:lsdException w:name="table of authorities" w:semiHidden="1" w:unhideWhenUsed="1"/>
-    <w:lsdException w:name="macro" w:semiHidden="1" w:unhideWhenUsed="1"/>
-    <w:lsdException w:name="toa heading" w:semiHidden="1" w:unhideWhenUsed="1"/>
-    <w:lsdException w:name="List" w:semiHidden="1" w:unhideWhenUsed="1"/>
-    <w:lsdException w:name="List Bullet" w:semiHidden="1" w:unhideWhenUsed="1"/>
-    <w:lsdException w:name="List Number" w:semiHidden="1" w:unhideWhenUsed="1"/>
-    <w:lsdException w:name="List 2" w:semiHidden="1" w:unhideWhenUsed="1"/>
-    <w:lsdException w:name="List 3" w:semiHidden="1" w:unhideWhenUsed="1"/>
-    <w:lsdException w:name="List 4" w:semiHidden="1" w:unhideWhenUsed="1"/>
-    <w:lsdException w:name="List 5" w:semiHidden="1" w:unhideWhenUsed="1"/>
-    <w:lsdException w:name="List Bullet 2" w:semiHidden="1" w:unhideWhenUsed="1"/>
-    <w:lsdException w:name="List Bullet 3" w:semiHidden="1" w:unhideWhenUsed="1"/>
-    <w:lsdException w:name="List Bullet 4" w:semiHidden="1" w:unhideWhenUsed="1"/>
-    <w:lsdException w:name="List Bullet 5" w:semiHidden="1" w:unhideWhenUsed="1"/>
-    <w:lsdException w:name="List Number 2" w:semiHidden="1" w:unhideWhenUsed="1"/>
-    <w:lsdException w:name="List Number 3" w:semiHidden="1" w:unhideWhenUsed="1"/>
-    <w:lsdException w:name="List Number 4" w:semiHidden="1" w:unhideWhenUsed="1"/>
-    <w:lsdException w:name="List Number 5" w:semiHidden="1" w:unhideWhenUsed="1"/>
-    <w:lsdException w:name="Title" w:uiPriority="10" w:qFormat="1"/>
-    <w:lsdException w:name="Closing" w:semiHidden="1" w:unhideWhenUsed="1"/>
-    <w:lsdException w:name="Signature" w:semiHidden="1" w:unhideWhenUsed="1"/>
-    <w:lsdException w:name="Default Paragraph Font" w:semiHidden="1" w:uiPriority="1" w:unhideWhenUsed="1"/>
-    <w:lsdException w:name="Body Text" w:semiHidden="1" w:unhideWhenUsed="1"/>
-    <w:lsdException w:name="Body Text Indent" w:semiHidden="1" w:unhideWhenUsed="1"/>
-    <w:lsdException w:name="List Continue" w:semiHidden="1" w:unhideWhenUsed="1"/>
-    <w:lsdException w:name="List Continue 2" w:semiHidden="1" w:unhideWhenUsed="1"/>
-    <w:lsdException w:name="List Continue 3" w:semiHidden="1" w:unhideWhenUsed="1"/>
-    <w:lsdException w:name="List Continue 4" w:semiHidden="1" w:unhideWhenUsed="1"/>
-    <w:lsdException w:name="List Continue 5" w:semiHidden="1" w:unhideWhenUsed="1"/>
-    <w:lsdException w:name="Message Header" w:semiHidden="1" w:unhideWhenUsed="1"/>
-    <w:lsdException w:name="Subtitle" w:uiPriority="11" w:qFormat="1"/>
-    <w:lsdException w:name="Salutation" w:semiHidden="1" w:unhideWhenUsed="1"/>
-    <w:lsdException w:name="Date" w:semiHidden="1" w:unhideWhenUsed="1"/>
-    <w:lsdException w:name="Body Text First Indent" w:semiHidden="1" w:unhideWhenUsed="1"/>
-    <w:lsdException w:name="Body Text First Indent 2" w:semiHidden="1" w:unhideWhenUsed="1"/>
-    <w:lsdException w:name="Note Heading" w:semiHidden="1" w:unhideWhenUsed="1"/>
-    <w:lsdException w:name="Body Text 2" w:semiHidden="1" w:unhideWhenUsed="1"/>
-    <w:lsdException w:name="Body Text 3" w:semiHidden="1" w:unhideWhenUsed="1"/>
-    <w:lsdException w:name="Body Text Indent 2" w:semiHidden="1" w:unhideWhenUsed="1"/>
-    <w:lsdException w:name="Body Text Indent 3" w:semiHidden="1" w:unhideWhenUsed="1"/>
-    <w:lsdException w:name="Block Text" w:semiHidden="1" w:unhideWhenUsed="1"/>
-    <w:lsdException w:name="Hyperlink" w:semiHidden="1" w:unhideWhenUsed="1"/>
-    <w:lsdException w:name="FollowedHyperlink" w:semiHidden="1" w:unhideWhenUsed="1"/>
-    <w:lsdException w:name="Strong" w:uiPriority="22" w:qFormat="1"/>
-    <w:lsdException w:name="Emphasis" w:uiPriority="20" w:qFormat="1"/>
-    <w:lsdException w:name="Document Map" w:semiHidden="1" w:unhideWhenUsed="1"/>
-    <w:lsdException w:name="Plain Text" w:semiHidden="1" w:unhideWhenUsed="1"/>
-    <w:lsdException w:name="E-mail Signature" w:semiHidden="1" w:unhideWhenUsed="1"/>
-    <w:lsdException w:name="HTML Top of Form" w:semiHidden="1" w:unhideWhenUsed="1"/>
-    <w:lsdException w:name="HTML Bottom of Form" w:semiHidden="1" w:unhideWhenUsed="1"/>
-    <w:lsdException w:name="Normal (Web)" w:semiHidden="1" w:unhideWhenUsed="1"/>
-    <w:lsdException w:name="HTML Acronym" w:semiHidden="1" w:unhideWhenUsed="1"/>
-    <w:lsdException w:name="HTML Address" w:semiHidden="1" w:unhideWhenUsed="1"/>
-    <w:lsdException w:name="HTML Cite" w:semiHidden="1" w:unhideWhenUsed="1"/>
-    <w:lsdException w:name="HTML Code" w:semiHidden="1" w:unhideWhenUsed="1"/>
-    <w:lsdException w:name="HTML Definition" w:semiHidden="1" w:unhideWhenUsed="1"/>
-    <w:lsdException w:name="HTML Keyboard" w:semiHidden="1" w:unhideWhenUsed="1"/>
-    <w:lsdException w:name="HTML Preformatted" w:semiHidden="1" w:unhideWhenUsed="1"/>
-    <w:lsdException w:name="HTML Sample" w:semiHidden="1" w:unhideWhenUsed="1"/>
-    <w:lsdException w:name="HTML Typewriter" w:semiHidden="1" w:unhideWhenUsed="1"/>
-    <w:lsdException w:name="HTML Variable" w:semiHidden="1" w:unhideWhenUsed="1"/>
-    <w:lsdException w:name="Normal Table" w:semiHidden="1" w:unhideWhenUsed="1"/>
-    <w:lsdException w:name="annotation subject" w:semiHidden="1" w:unhideWhenUsed="1"/>
-    <w:lsdException w:name="No List" w:semiHidden="1" w:unhideWhenUsed="1"/>
-    <w:lsdException w:name="Outline List 1" w:semiHidden="1" w:unhideWhenUsed="1"/>
-    <w:lsdException w:name="Outline List 2" w:semiHidden="1" w:unhideWhenUsed="1"/>
-    <w:lsdException w:name="Outline List 3" w:semiHidden="1" w:unhideWhenUsed="1"/>
-    <w:lsdException w:name="Table Simple 1" w:semiHidden="1" w:unhideWhenUsed="1"/>
-    <w:lsdException w:name="Table Simple 2" w:semiHidden="1" w:unhideWhenUsed="1"/>
-    <w:lsdException w:name="Table Simple 3" w:semiHidden="1" w:unhideWhenUsed="1"/>
-    <w:lsdException w:name="Table Classic 1" w:semiHidden="1" w:unhideWhenUsed="1"/>
-    <w:lsdException w:name="Table Classic 2" w:semiHidden="1" w:unhideWhenUsed="1"/>
-    <w:lsdException w:name="Table Classic 3" w:semiHidden="1" w:unhideWhenUsed="1"/>
-    <w:lsdException w:name="Table Classic 4" w:semiHidden="1" w:unhideWhenUsed="1"/>
-    <w:lsdException w:name="Table Colorful 1" w:semiHidden="1" w:unhideWhenUsed="1"/>
-    <w:lsdException w:name="Table Colorful 2" w:semiHidden="1" w:unhideWhenUsed="1"/>
-    <w:lsdException w:name="Table Colorful 3" w:semiHidden="1" w:unhideWhenUsed="1"/>
-    <w:lsdException w:name="Table Columns 1" w:semiHidden="1" w:unhideWhenUsed="1"/>
-    <w:lsdException w:name="Table Columns 2" w:semiHidden="1" w:unhideWhenUsed="1"/>
-    <w:lsdException w:name="Table Columns 3" w:semiHidden="1" w:unhideWhenUsed="1"/>
-    <w:lsdException w:name="Table Columns 4" w:semiHidden="1" w:unhideWhenUsed="1"/>
-    <w:lsdException w:name="Table Columns 5" w:semiHidden="1" w:unhideWhenUsed="1"/>
-    <w:lsdException w:name="Table Grid 1" w:semiHidden="1" w:unhideWhenUsed="1"/>
-    <w:lsdException w:name="Table Grid 2" w:semiHidden="1" w:unhideWhenUsed="1"/>
-    <w:lsdException w:name="Table Grid 3" w:semiHidden="1" w:unhideWhenUsed="1"/>
-    <w:lsdException w:name="Table Grid 4" w:semiHidden="1" w:unhideWhenUsed="1"/>
-    <w:lsdException w:name="Table Grid 5" w:semiHidden="1" w:unhideWhenUsed="1"/>
-    <w:lsdException w:name="Table Grid 6" w:semiHidden="1" w:unhideWhenUsed="1"/>
-    <w:lsdException w:name="Table Grid 7" w:semiHidden="1" w:unhideWhenUsed="1"/>
-    <w:lsdException w:name="Table Grid 8" w:semiHidden="1" w:unhideWhenUsed="1"/>
-    <w:lsdException w:name="Table List 1" w:semiHidden="1" w:unhideWhenUsed="1"/>
-    <w:lsdException w:name="Table List 2" w:semiHidden="1" w:unhideWhenUsed="1"/>
-    <w:lsdException w:name="Table List 3" w:semiHidden="1" w:unhideWhenUsed="1"/>
-    <w:lsdException w:name="Table List 4" w:semiHidden="1" w:unhideWhenUsed="1"/>
-    <w:lsdException w:name="Table List 5" w:semiHidden="1" w:unhideWhenUsed="1"/>
-    <w:lsdException w:name="Table List 6" w:semiHidden="1" w:unhideWhenUsed="1"/>
-    <w:lsdException w:name="Table List 7" w:semiHidden="1" w:unhideWhenUsed="1"/>
-    <w:lsdException w:name="Table List 8" w:semiHidden="1" w:unhideWhenUsed="1"/>
-    <w:lsdException w:name="Table 3D effects 1" w:semiHidden="1" w:unhideWhenUsed="1"/>
-    <w:lsdException w:name="Table 3D effects 2" w:semiHidden="1" w:unhideWhenUsed="1"/>
-    <w:lsdException w:name="Table 3D effects 3" w:semiHidden="1" w:unhideWhenUsed="1"/>
-    <w:lsdException w:name="Table Contemporary" w:semiHidden="1" w:unhideWhenUsed="1"/>
-    <w:lsdException w:name="Table Elegant" w:semiHidden="1" w:unhideWhenUsed="1"/>
-    <w:lsdException w:name="Table Professional" w:semiHidden="1" w:unhideWhenUsed="1"/>
-    <w:lsdException w:name="Table Subtle 1" w:semiHidden="1" w:unhideWhenUsed="1"/>
-    <w:lsdException w:name="Table Subtle 2" w:semiHidden="1" w:unhideWhenUsed="1"/>
-    <w:lsdException w:name="Table Web 1" w:semiHidden="1" w:unhideWhenUsed="1"/>
-    <w:lsdException w:name="Table Web 2" w:semiHidden="1" w:unhideWhenUsed="1"/>
-    <w:lsdException w:name="Table Web 3" w:semiHidden="1" w:unhideWhenUsed="1"/>
-    <w:lsdException w:name="Balloon Text" w:semiHidden="1" w:unhideWhenUsed="1"/>
-    <w:lsdException w:name="Table Grid" w:uiPriority="39"/>
-    <w:lsdException w:name="Table Theme" w:semiHidden="1" w:unhideWhenUsed="1"/>
-    <w:lsdException w:name="Placeholder Text" w:semiHidden="1"/>
-    <w:lsdException w:name="No Spacing" w:uiPriority="1" w:qFormat="1"/>
-    <w:lsdException w:name="Light Shading" w:uiPriority="60"/>
-    <w:lsdException w:name="Light List" w:uiPriority="61"/>
-    <w:lsdException w:name="Light Grid" w:uiPriority="62"/>
-    <w:lsdException w:name="Medium Shading 1" w:uiPriority="63"/>
-    <w:lsdException w:name="Medium Shading 2" w:uiPriority="64"/>
-    <w:lsdException w:name="Medium List 1" w:uiPriority="65"/>
-    <w:lsdException w:name="Medium List 2" w:uiPriority="66"/>
-    <w:lsdException w:name="Medium Grid 1" w:uiPriority="67"/>
-    <w:lsdException w:name="Medium Grid 2" w:uiPriority="68"/>
-    <w:lsdException w:name="Medium Grid 3" w:uiPriority="69"/>
-    <w:lsdException w:name="Dark List" w:uiPriority="70"/>
-    <w:lsdException w:name="Colorful Shading" w:uiPriority="71"/>
-    <w:lsdException w:name="Colorful List" w:uiPriority="72"/>
-    <w:lsdException w:name="Colorful Grid" w:uiPriority="73"/>
-    <w:lsdException w:name="Light Shading Accent 1" w:uiPriority="60"/>
-    <w:lsdException w:name="Light List Accent 1" w:uiPriority="61"/>
-    <w:lsdException w:name="Light Grid Accent 1" w:uiPriority="62"/>
-    <w:lsdException w:name="Medium Shading 1 Accent 1" w:uiPriority="63"/>
-    <w:lsdException w:name="Medium Shading 2 Accent 1" w:uiPriority="64"/>
-    <w:lsdException w:name="Medium List 1 Accent 1" w:uiPriority="65"/>
-    <w:lsdException w:name="Revision" w:semiHidden="1"/>
-    <w:lsdException w:name="List Paragraph" w:uiPriority="34" w:qFormat="1"/>
-    <w:lsdException w:name="Quote" w:uiPriority="29" w:qFormat="1"/>
-    <w:lsdException w:name="Intense Quote" w:uiPriority="30" w:qFormat="1"/>
-    <w:lsdException w:name="Medium List 2 Accent 1" w:uiPriority="66"/>
-    <w:lsdException w:name="Medium Grid 1 Accent 1" w:uiPriority="67"/>
-    <w:lsdException w:name="Medium Grid 2 Accent 1" w:uiPriority="68"/>
-    <w:lsdException w:name="Medium Grid 3 Accent 1" w:uiPriority="69"/>
-    <w:lsdException w:name="Dark List Accent 1" w:uiPriority="70"/>
-    <w:lsdException w:name="Colorful Shading Accent 1" w:uiPriority="71"/>
-    <w:lsdException w:name="Colorful List Accent 1" w:uiPriority="72"/>
-    <w:lsdException w:name="Colorful Grid Accent 1" w:uiPriority="73"/>
-    <w:lsdException w:name="Light Shading Accent 2" w:uiPriority="60"/>
-    <w:lsdException w:name="Light List Accent 2" w:uiPriority="61"/>
-    <w:lsdException w:name="Light Grid Accent 2" w:uiPriority="62"/>
-    <w:lsdException w:name="Medium Shading 1 Accent 2" w:uiPriority="63"/>
-    <w:lsdException w:name="Medium Shading 2 Accent 2" w:uiPriority="64"/>
-    <w:lsdException w:name="Medium List 1 Accent 2" w:uiPriority="65"/>
-    <w:lsdException w:name="Medium List 2 Accent 2" w:uiPriority="66"/>
-    <w:lsdException w:name="Medium Grid 1 Accent 2" w:uiPriority="67"/>
-    <w:lsdException w:name="Medium Grid 2 Accent 2" w:uiPriority="68"/>
-    <w:lsdException w:name="Medium Grid 3 Accent 2" w:uiPriority="69"/>
-    <w:lsdException w:name="Dark List Accent 2" w:uiPriority="70"/>
-    <w:lsdException w:name="Colorful Shading Accent 2" w:uiPriority="71"/>
-    <w:lsdException w:name="Colorful List Accent 2" w:uiPriority="72"/>
-    <w:lsdException w:name="Colorful Grid Accent 2" w:uiPriority="73"/>
-    <w:lsdException w:name="Light Shading Accent 3" w:uiPriority="60"/>
-    <w:lsdException w:name="Light List Accent 3" w:uiPriority="61"/>
-    <w:lsdException w:name="Light Grid Accent 3" w:uiPriority="62"/>
-    <w:lsdException w:name="Medium Shading 1 Accent 3" w:uiPriority="63"/>
-    <w:lsdException w:name="Medium Shading 2 Accent 3" w:uiPriority="64"/>
-    <w:lsdException w:name="Medium List 1 Accent 3" w:uiPriority="65"/>
-    <w:lsdException w:name="Medium List 2 Accent 3" w:uiPriority="66"/>
-    <w:lsdException w:name="Medium Grid 1 Accent 3" w:uiPriority="67"/>
-    <w:lsdException w:name="Medium Grid 2 Accent 3" w:uiPriority="68"/>
-    <w:lsdException w:name="Medium Grid 3 Accent 3" w:uiPriority="69"/>
-    <w:lsdException w:name="Dark List Accent 3" w:uiPriority="70"/>
-    <w:lsdException w:name="Colorful Shading Accent 3" w:uiPriority="71"/>
-    <w:lsdException w:name="Colorful List Accent 3" w:uiPriority="72"/>
-    <w:lsdException w:name="Colorful Grid Accent 3" w:uiPriority="73"/>
-    <w:lsdException w:name="Light Shading Accent 4" w:uiPriority="60"/>
-    <w:lsdException w:name="Light List Accent 4" w:uiPriority="61"/>
-    <w:lsdException w:name="Light Grid Accent 4" w:uiPriority="62"/>
-    <w:lsdException w:name="Medium Shading 1 Accent 4" w:uiPriority="63"/>
-    <w:lsdException w:name="Medium Shading 2 Accent 4" w:uiPriority="64"/>
-    <w:lsdException w:name="Medium List 1 Accent 4" w:uiPriority="65"/>
-    <w:lsdException w:name="Medium List 2 Accent 4" w:uiPriority="66"/>
-    <w:lsdException w:name="Medium Grid 1 Accent 4" w:uiPriority="67"/>
-    <w:lsdException w:name="Medium Grid 2 Accent 4" w:uiPriority="68"/>
-    <w:lsdException w:name="Medium Grid 3 Accent 4" w:uiPriority="69"/>
-    <w:lsdException w:name="Dark List Accent 4" w:uiPriority="70"/>
-    <w:lsdException w:name="Colorful Shading Accent 4" w:uiPriority="71"/>
-    <w:lsdException w:name="Colorful List Accent 4" w:uiPriority="72"/>
-    <w:lsdException w:name="Colorful Grid Accent 4" w:uiPriority="73"/>
-    <w:lsdException w:name="Light Shading Accent 5" w:uiPriority="60"/>
-    <w:lsdException w:name="Light List Accent 5" w:uiPriority="61"/>
-    <w:lsdException w:name="Light Grid Accent 5" w:uiPriority="62"/>
-    <w:lsdException w:name="Medium Shading 1 Accent 5" w:uiPriority="63"/>
-    <w:lsdException w:name="Medium Shading 2 Accent 5" w:uiPriority="64"/>
-    <w:lsdException w:name="Medium List 1 Accent 5" w:uiPriority="65"/>
-    <w:lsdException w:name="Medium List 2 Accent 5" w:uiPriority="66"/>
-    <w:lsdException w:name="Medium Grid 1 Accent 5" w:uiPriority="67"/>
-    <w:lsdException w:name="Medium Grid 2 Accent 5" w:uiPriority="68"/>
-    <w:lsdException w:name="Medium Grid 3 Accent 5" w:uiPriority="69"/>
-    <w:lsdException w:name="Dark List Accent 5" w:uiPriority="70"/>
-    <w:lsdException w:name="Colorful Shading Accent 5" w:uiPriority="71"/>
-    <w:lsdException w:name="Colorful List Accent 5" w:uiPriority="72"/>
-    <w:lsdException w:name="Colorful Grid Accent 5" w:uiPriority="73"/>
-    <w:lsdException w:name="Light Shading Accent 6" w:uiPriority="60"/>
-    <w:lsdException w:name="Light List Accent 6" w:uiPriority="61"/>
-    <w:lsdException w:name="Light Grid Accent 6" w:uiPriority="62"/>
-    <w:lsdException w:name="Medium Shading 1 Accent 6" w:uiPriority="63"/>
-    <w:lsdException w:name="Medium Shading 2 Accent 6" w:uiPriority="64"/>
-    <w:lsdException w:name="Medium List 1 Accent 6" w:uiPriority="65"/>
-    <w:lsdException w:name="Medium List 2 Accent 6" w:uiPriority="66"/>
-    <w:lsdException w:name="Medium Grid 1 Accent 6" w:uiPriority="67"/>
-    <w:lsdException w:name="Medium Grid 2 Accent 6" w:uiPriority="68"/>
-    <w:lsdException w:name="Medium Grid 3 Accent 6" w:uiPriority="69"/>
-    <w:lsdException w:name="Dark List Accent 6" w:uiPriority="70"/>
-    <w:lsdException w:name="Colorful Shading Accent 6" w:uiPriority="71"/>
-    <w:lsdException w:name="Colorful List Accent 6" w:uiPriority="72"/>
-    <w:lsdException w:name="Colorful Grid Accent 6" w:uiPriority="73"/>
-    <w:lsdException w:name="Subtle Emphasis" w:uiPriority="19" w:qFormat="1"/>
-    <w:lsdException w:name="Intense Emphasis" w:uiPriority="21" w:qFormat="1"/>
-    <w:lsdException w:name="Subtle Reference" w:uiPriority="31" w:qFormat="1"/>
-    <w:lsdException w:name="Intense Reference" w:uiPriority="32" w:qFormat="1"/>
-    <w:lsdException w:name="Book Title" w:uiPriority="33" w:qFormat="1"/>
-    <w:lsdException w:name="Bibliography" w:semiHidden="1" w:uiPriority="37" w:unhideWhenUsed="1"/>
-    <w:lsdException w:name="TOC Heading" w:semiHidden="1" w:uiPriority="39" w:unhideWhenUsed="1" w:qFormat="1"/>
-    <w:lsdException w:name="Plain Table 1" w:uiPriority="41"/>
-    <w:lsdException w:name="Plain Table 2" w:uiPriority="42"/>
-    <w:lsdException w:name="Plain Table 3" w:uiPriority="43"/>
-    <w:lsdException w:name="Plain Table 4" w:uiPriority="44"/>
-    <w:lsdException w:name="Plain Table 5" w:uiPriority="45"/>
-    <w:lsdException w:name="Grid Table Light" w:uiPriority="40"/>
-    <w:lsdException w:name="Grid Table 1 Light" w:uiPriority="46"/>
-    <w:lsdException w:name="Grid Table 2" w:uiPriority="47"/>
-    <w:lsdException w:name="Grid Table 3" w:uiPriority="48"/>
-    <w:lsdException w:name="Grid Table 4" w:uiPriority="49"/>
-    <w:lsdException w:name="Grid Table 5 Dark" w:uiPriority="50"/>
-    <w:lsdException w:name="Grid Table 6 Colorful" w:uiPriority="51"/>
-    <w:lsdException w:name="Grid Table 7 Colorful" w:uiPriority="52"/>
-    <w:lsdException w:name="Grid Table 1 Light Accent 1" w:uiPriority="46"/>
-    <w:lsdException w:name="Grid Table 2 Accent 1" w:uiPriority="47"/>
-    <w:lsdException w:name="Grid Table 3 Accent 1" w:uiPriority="48"/>
-    <w:lsdException w:name="Grid Table 4 Accent 1" w:uiPriority="49"/>
-    <w:lsdException w:name="Grid Table 5 Dark Accent 1" w:uiPriority="50"/>
-    <w:lsdException w:name="Grid Table 6 Colorful Accent 1" w:uiPriority="51"/>
-    <w:lsdException w:name="Grid Table 7 Colorful Accent 1" w:uiPriority="52"/>
-    <w:lsdException w:name="Grid Table 1 Light Accent 2" w:uiPriority="46"/>
-    <w:lsdException w:name="Grid Table 2 Accent 2" w:uiPriority="47"/>
-    <w:lsdException w:name="Grid Table 3 Accent 2" w:uiPriority="48"/>
-    <w:lsdException w:name="Grid Table 4 Accent 2" w:uiPriority="49"/>
-    <w:lsdException w:name="Grid Table 5 Dark Accent 2" w:uiPriority="50"/>
-    <w:lsdException w:name="Grid Table 6 Colorful Accent 2" w:uiPriority="51"/>
-    <w:lsdException w:name="Grid Table 7 Colorful Accent 2" w:uiPriority="52"/>
-    <w:lsdException w:name="Grid Table 1 Light Accent 3" w:uiPriority="46"/>
-    <w:lsdException w:name="Grid Table 2 Accent 3" w:uiPriority="47"/>
-    <w:lsdException w:name="Grid Table 3 Accent 3" w:uiPriority="48"/>
-    <w:lsdException w:name="Grid Table 4 Accent 3" w:uiPriority="49"/>
-    <w:lsdException w:name="Grid Table 5 Dark Accent 3" w:uiPriority="50"/>
-    <w:lsdException w:name="Grid Table 6 Colorful Accent 3" w:uiPriority="51"/>
-    <w:lsdException w:name="Grid Table 7 Colorful Accent 3" w:uiPriority="52"/>
-    <w:lsdException w:name="Grid Table 1 Light Accent 4" w:uiPriority="46"/>
-    <w:lsdException w:name="Grid Table 2 Accent 4" w:uiPriority="47"/>
-    <w:lsdException w:name="Grid Table 3 Accent 4" w:uiPriority="48"/>
-    <w:lsdException w:name="Grid Table 4 Accent 4" w:uiPriority="49"/>
-    <w:lsdException w:name="Grid Table 5 Dark Accent 4" w:uiPriority="50"/>
-    <w:lsdException w:name="Grid Table 6 Colorful Accent 4" w:uiPriority="51"/>
-    <w:lsdException w:name="Grid Table 7 Colorful Accent 4" w:uiPriority="52"/>
-    <w:lsdException w:name="Grid Table 1 Light Accent 5" w:uiPriority="46"/>
-    <w:lsdException w:name="Grid Table 2 Accent 5" w:uiPriority="47"/>
-    <w:lsdException w:name="Grid Table 3 Accent 5" w:uiPriority="48"/>
-    <w:lsdException w:name="Grid Table 4 Accent 5" w:uiPriority="49"/>
-    <w:lsdException w:name="Grid Table 5 Dark Accent 5" w:uiPriority="50"/>
-    <w:lsdException w:name="Grid Table 6 Colorful Accent 5" w:uiPriority="51"/>
-    <w:lsdException w:name="Grid Table 7 Colorful Accent 5" w:uiPriority="52"/>
-    <w:lsdException w:name="Grid Table 1 Light Accent 6" w:uiPriority="46"/>
-    <w:lsdException w:name="Grid Table 2 Accent 6" w:uiPriority="47"/>
-    <w:lsdException w:name="Grid Table 3 Accent 6" w:uiPriority="48"/>
-    <w:lsdException w:name="Grid Table 4 Accent 6" w:uiPriority="49"/>
-    <w:lsdException w:name="Grid Table 5 Dark Accent 6" w:uiPriority="50"/>
-    <w:lsdException w:name="Grid Table 6 Colorful Accent 6" w:uiPriority="51"/>
-    <w:lsdException w:name="Grid Table 7 Colorful Accent 6" w:uiPriority="52"/>
-    <w:lsdException w:name="List Table 1 Light" w:uiPriority="46"/>
-    <w:lsdException w:name="List Table 2" w:uiPriority="47"/>
-    <w:lsdException w:name="List Table 3" w:uiPriority="48"/>
-    <w:lsdException w:name="List Table 4" w:uiPriority="49"/>
-    <w:lsdException w:name="List Table 5 Dark" w:uiPriority="50"/>
-    <w:lsdException w:name="List Table 6 Colorful" w:uiPriority="51"/>
-    <w:lsdException w:name="List Table 7 Colorful" w:uiPriority="52"/>
-    <w:lsdException w:name="List Table 1 Light Accent 1" w:uiPriority="46"/>
-    <w:lsdException w:name="List Table 2 Accent 1" w:uiPriority="47"/>
-    <w:lsdException w:name="List Table 3 Accent 1" w:uiPriority="48"/>
-    <w:lsdException w:name="List Table 4 Accent 1" w:uiPriority="49"/>
-    <w:lsdException w:name="List Table 5 Dark Accent 1" w:uiPriority="50"/>
-    <w:lsdException w:name="List Table 6 Colorful Accent 1" w:uiPriority="51"/>
-    <w:lsdException w:name="List Table 7 Colorful Accent 1" w:uiPriority="52"/>
-    <w:lsdException w:name="List Table 1 Light Accent 2" w:uiPriority="46"/>
-    <w:lsdException w:name="List Table 2 Accent 2" w:uiPriority="47"/>
-    <w:lsdException w:name="List Table 3 Accent 2" w:uiPriority="48"/>
-    <w:lsdException w:name="List Table 4 Accent 2" w:uiPriority="49"/>
-    <w:lsdException w:name="List Table 5 Dark Accent 2" w:uiPriority="50"/>
-    <w:lsdException w:name="List Table 6 Colorful Accent 2" w:uiPriority="51"/>
-    <w:lsdException w:name="List Table 7 Colorful Accent 2" w:uiPriority="52"/>
-    <w:lsdException w:name="List Table 1 Light Accent 3" w:uiPriority="46"/>
-    <w:lsdException w:name="List Table 2 Accent 3" w:uiPriority="47"/>
-    <w:lsdException w:name="List Table 3 Accent 3" w:uiPriority="48"/>
-    <w:lsdException w:name="List Table 4 Accent 3" w:uiPriority="49"/>
-    <w:lsdException w:name="List Table 5 Dark Accent 3" w:uiPriority="50"/>
-    <w:lsdException w:name="List Table 6 Colorful Accent 3" w:uiPriority="51"/>
-    <w:lsdException w:name="List Table 7 Colorful Accent 3" w:uiPriority="52"/>
-    <w:lsdException w:name="List Table 1 Light Accent 4" w:uiPriority="46"/>
-    <w:lsdException w:name="List Table 2 Accent 4" w:uiPriority="47"/>
-    <w:lsdException w:name="List Table 3 Accent 4" w:uiPriority="48"/>
-    <w:lsdException w:name="List Table 4 Accent 4" w:uiPriority="49"/>
-    <w:lsdException w:name="List Table 5 Dark Accent 4" w:uiPriority="50"/>
-    <w:lsdException w:name="List Table 6 Colorful Accent 4" w:uiPriority="51"/>
-    <w:lsdException w:name="List Table 7 Colorful Accent 4" w:uiPriority="52"/>
-    <w:lsdException w:name="List Table 1 Light Accent 5" w:uiPriority="46"/>
-    <w:lsdException w:name="List Table 2 Accent 5" w:uiPriority="47"/>
-    <w:lsdException w:name="List Table 3 Accent 5" w:uiPriority="48"/>
-    <w:lsdException w:name="List Table 4 Accent 5" w:uiPriority="49"/>
-    <w:lsdException w:name="List Table 5 Dark Accent 5" w:uiPriority="50"/>
-    <w:lsdException w:name="List Table 6 Colorful Accent 5" w:uiPriority="51"/>
-    <w:lsdException w:name="List Table 7 Colorful Accent 5" w:uiPriority="52"/>
-    <w:lsdException w:name="List Table 1 Light Accent 6" w:uiPriority="46"/>
-    <w:lsdException w:name="List Table 2 Accent 6" w:uiPriority="47"/>
-    <w:lsdException w:name="List Table 3 Accent 6" w:uiPriority="48"/>
-    <w:lsdException w:name="List Table 4 Accent 6" w:uiPriority="49"/>
-    <w:lsdException w:name="List Table 5 Dark Accent 6" w:uiPriority="50"/>
-    <w:lsdException w:name="List Table 6 Colorful Accent 6" w:uiPriority="51"/>
-    <w:lsdException w:name="List Table 7 Colorful Accent 6" w:uiPriority="52"/>
+  <w:latentStyles w:defLockedState="0" w:defUIPriority="99" w:defSemiHidden="1" w:defUnhideWhenUsed="1" w:defQFormat="0" w:count="267">
+    <w:lsdException w:name="Normal" w:semiHidden="0" w:uiPriority="0" w:unhideWhenUsed="0" w:qFormat="1"/>
+    <w:lsdException w:name="heading 1" w:semiHidden="0" w:uiPriority="9" w:unhideWhenUsed="0" w:qFormat="1"/>
+    <w:lsdException w:name="heading 2" w:uiPriority="9" w:qFormat="1"/>
+    <w:lsdException w:name="heading 3" w:uiPriority="9" w:qFormat="1"/>
+    <w:lsdException w:name="heading 4" w:uiPriority="9" w:qFormat="1"/>
+    <w:lsdException w:name="heading 5" w:uiPriority="9" w:qFormat="1"/>
+    <w:lsdException w:name="heading 6" w:uiPriority="9" w:qFormat="1"/>
+    <w:lsdException w:name="heading 7" w:uiPriority="9" w:qFormat="1"/>
+    <w:lsdException w:name="heading 8" w:uiPriority="9" w:qFormat="1"/>
+    <w:lsdException w:name="heading 9" w:uiPriority="9" w:qFormat="1"/>
+    <w:lsdException w:name="toc 1" w:uiPriority="39"/>
+    <w:lsdException w:name="toc 2" w:uiPriority="39"/>
+    <w:lsdException w:name="toc 3" w:uiPriority="39"/>
+    <w:lsdException w:name="toc 4" w:uiPriority="39"/>
+    <w:lsdException w:name="toc 5" w:uiPriority="39"/>
+    <w:lsdException w:name="toc 6" w:uiPriority="39"/>
+    <w:lsdException w:name="toc 7" w:uiPriority="39"/>
+    <w:lsdException w:name="toc 8" w:uiPriority="39"/>
+    <w:lsdException w:name="toc 9" w:uiPriority="39"/>
+    <w:lsdException w:name="caption" w:uiPriority="35" w:qFormat="1"/>
+    <w:lsdException w:name="Title" w:semiHidden="0" w:uiPriority="10" w:unhideWhenUsed="0" w:qFormat="1"/>
+    <w:lsdException w:name="Default Paragraph Font" w:uiPriority="1"/>
+    <w:lsdException w:name="Subtitle" w:semiHidden="0" w:uiPriority="11" w:unhideWhenUsed="0" w:qFormat="1"/>
+    <w:lsdException w:name="Strong" w:semiHidden="0" w:uiPriority="22" w:unhideWhenUsed="0" w:qFormat="1"/>
+    <w:lsdException w:name="Emphasis" w:semiHidden="0" w:uiPriority="20" w:unhideWhenUsed="0" w:qFormat="1"/>
+    <w:lsdException w:name="Table Grid" w:semiHidden="0" w:uiPriority="39" w:unhideWhenUsed="0"/>
+    <w:lsdException w:name="Placeholder Text" w:unhideWhenUsed="0"/>
+    <w:lsdException w:name="No Spacing" w:semiHidden="0" w:uiPriority="1" w:unhideWhenUsed="0" w:qFormat="1"/>
+    <w:lsdException w:name="Light Shading" w:semiHidden="0" w:uiPriority="60" w:unhideWhenUsed="0"/>
+    <w:lsdException w:name="Light List" w:semiHidden="0" w:uiPriority="61" w:unhideWhenUsed="0"/>
+    <w:lsdException w:name="Light Grid" w:semiHidden="0" w:uiPriority="62" w:unhideWhenUsed="0"/>
+    <w:lsdException w:name="Medium Shading 1" w:semiHidden="0" w:uiPriority="63" w:unhideWhenUsed="0"/>
+    <w:lsdException w:name="Medium Shading 2" w:semiHidden="0" w:uiPriority="64" w:unhideWhenUsed="0"/>
+    <w:lsdException w:name="Medium List 1" w:semiHidden="0" w:uiPriority="65" w:unhideWhenUsed="0"/>
+    <w:lsdException w:name="Medium List 2" w:semiHidden="0" w:uiPriority="66" w:unhideWhenUsed="0"/>
+    <w:lsdException w:name="Medium Grid 1" w:semiHidden="0" w:uiPriority="67" w:unhideWhenUsed="0"/>
+    <w:lsdException w:name="Medium Grid 2" w:semiHidden="0" w:uiPriority="68" w:unhideWhenUsed="0"/>
+    <w:lsdException w:name="Medium Grid 3" w:semiHidden="0" w:uiPriority="69" w:unhideWhenUsed="0"/>
+    <w:lsdException w:name="Dark List" w:semiHidden="0" w:uiPriority="70" w:unhideWhenUsed="0"/>
+    <w:lsdException w:name="Colorful Shading" w:semiHidden="0" w:uiPriority="71" w:unhideWhenUsed="0"/>
+    <w:lsdException w:name="Colorful List" w:semiHidden="0" w:uiPriority="72" w:unhideWhenUsed="0"/>
+    <w:lsdException w:name="Colorful Grid" w:semiHidden="0" w:uiPriority="73" w:unhideWhenUsed="0"/>
+    <w:lsdException w:name="Light Shading Accent 1" w:semiHidden="0" w:uiPriority="60" w:unhideWhenUsed="0"/>
+    <w:lsdException w:name="Light List Accent 1" w:semiHidden="0" w:uiPriority="61" w:unhideWhenUsed="0"/>
+    <w:lsdException w:name="Light Grid Accent 1" w:semiHidden="0" w:uiPriority="62" w:unhideWhenUsed="0"/>
+    <w:lsdException w:name="Medium Shading 1 Accent 1" w:semiHidden="0" w:uiPriority="63" w:unhideWhenUsed="0"/>
+    <w:lsdException w:name="Medium Shading 2 Accent 1" w:semiHidden="0" w:uiPriority="64" w:unhideWhenUsed="0"/>
+    <w:lsdException w:name="Medium List 1 Accent 1" w:semiHidden="0" w:uiPriority="65" w:unhideWhenUsed="0"/>
+    <w:lsdException w:name="Revision" w:unhideWhenUsed="0"/>
+    <w:lsdException w:name="List Paragraph" w:semiHidden="0" w:uiPriority="34" w:unhideWhenUsed="0" w:qFormat="1"/>
+    <w:lsdException w:name="Quote" w:semiHidden="0" w:uiPriority="29" w:unhideWhenUsed="0" w:qFormat="1"/>
+    <w:lsdException w:name="Intense Quote" w:semiHidden="0" w:uiPriority="30" w:unhideWhenUsed="0" w:qFormat="1"/>
+    <w:lsdException w:name="Medium List 2 Accent 1" w:semiHidden="0" w:uiPriority="66" w:unhideWhenUsed="0"/>
+    <w:lsdException w:name="Medium Grid 1 Accent 1" w:semiHidden="0" w:uiPriority="67" w:unhideWhenUsed="0"/>
+    <w:lsdException w:name="Medium Grid 2 Accent 1" w:semiHidden="0" w:uiPriority="68" w:unhideWhenUsed="0"/>
+    <w:lsdException w:name="Medium Grid 3 Accent 1" w:semiHidden="0" w:uiPriority="69" w:unhideWhenUsed="0"/>
+    <w:lsdException w:name="Dark List Accent 1" w:semiHidden="0" w:uiPriority="70" w:unhideWhenUsed="0"/>
+    <w:lsdException w:name="Colorful Shading Accent 1" w:semiHidden="0" w:uiPriority="71" w:unhideWhenUsed="0"/>
+    <w:lsdException w:name="Colorful List Accent 1" w:semiHidden="0" w:uiPriority="72" w:unhideWhenUsed="0"/>
+    <w:lsdException w:name="Colorful Grid Accent 1" w:semiHidden="0" w:uiPriority="73" w:unhideWhenUsed="0"/>
+    <w:lsdException w:name="Light Shading Accent 2" w:semiHidden="0" w:uiPriority="60" w:unhideWhenUsed="0"/>
+    <w:lsdException w:name="Light List Accent 2" w:semiHidden="0" w:uiPriority="61" w:unhideWhenUsed="0"/>
+    <w:lsdException w:name="Light Grid Accent 2" w:semiHidden="0" w:uiPriority="62" w:unhideWhenUsed="0"/>
+    <w:lsdException w:name="Medium Shading 1 Accent 2" w:semiHidden="0" w:uiPriority="63" w:unhideWhenUsed="0"/>
+    <w:lsdException w:name="Medium Shading 2 Accent 2" w:semiHidden="0" w:uiPriority="64" w:unhideWhenUsed="0"/>
+    <w:lsdException w:name="Medium List 1 Accent 2" w:semiHidden="0" w:uiPriority="65" w:unhideWhenUsed="0"/>
+    <w:lsdException w:name="Medium List 2 Accent 2" w:semiHidden="0" w:uiPriority="66" w:unhideWhenUsed="0"/>
+    <w:lsdException w:name="Medium Grid 1 Accent 2" w:semiHidden="0" w:uiPriority="67" w:unhideWhenUsed="0"/>
+    <w:lsdException w:name="Medium Grid 2 Accent 2" w:semiHidden="0" w:uiPriority="68" w:unhideWhenUsed="0"/>
+    <w:lsdException w:name="Medium Grid 3 Accent 2" w:semiHidden="0" w:uiPriority="69" w:unhideWhenUsed="0"/>
+    <w:lsdException w:name="Dark List Accent 2" w:semiHidden="0" w:uiPriority="70" w:unhideWhenUsed="0"/>
+    <w:lsdException w:name="Colorful Shading Accent 2" w:semiHidden="0" w:uiPriority="71" w:unhideWhenUsed="0"/>
+    <w:lsdException w:name="Colorful List Accent 2" w:semiHidden="0" w:uiPriority="72" w:unhideWhenUsed="0"/>
+    <w:lsdException w:name="Colorful Grid Accent 2" w:semiHidden="0" w:uiPriority="73" w:unhideWhenUsed="0"/>
+    <w:lsdException w:name="Light Shading Accent 3" w:semiHidden="0" w:uiPriority="60" w:unhideWhenUsed="0"/>
+    <w:lsdException w:name="Light List Accent 3" w:semiHidden="0" w:uiPriority="61" w:unhideWhenUsed="0"/>
+    <w:lsdException w:name="Light Grid Accent 3" w:semiHidden="0" w:uiPriority="62" w:unhideWhenUsed="0"/>
+    <w:lsdException w:name="Medium Shading 1 Accent 3" w:semiHidden="0" w:uiPriority="63" w:unhideWhenUsed="0"/>
+    <w:lsdException w:name="Medium Shading 2 Accent 3" w:semiHidden="0" w:uiPriority="64" w:unhideWhenUsed="0"/>
+    <w:lsdException w:name="Medium List 1 Accent 3" w:semiHidden="0" w:uiPriority="65" w:unhideWhenUsed="0"/>
+    <w:lsdException w:name="Medium List 2 Accent 3" w:semiHidden="0" w:uiPriority="66" w:unhideWhenUsed="0"/>
+    <w:lsdException w:name="Medium Grid 1 Accent 3" w:semiHidden="0" w:uiPriority="67" w:unhideWhenUsed="0"/>
+    <w:lsdException w:name="Medium Grid 2 Accent 3" w:semiHidden="0" w:uiPriority="68" w:unhideWhenUsed="0"/>
+    <w:lsdException w:name="Medium Grid 3 Accent 3" w:semiHidden="0" w:uiPriority="69" w:unhideWhenUsed="0"/>
+    <w:lsdException w:name="Dark List Accent 3" w:semiHidden="0" w:uiPriority="70" w:unhideWhenUsed="0"/>
+    <w:lsdException w:name="Colorful Shading Accent 3" w:semiHidden="0" w:uiPriority="71" w:unhideWhenUsed="0"/>
+    <w:lsdException w:name="Colorful List Accent 3" w:semiHidden="0" w:uiPriority="72" w:unhideWhenUsed="0"/>
+    <w:lsdException w:name="Colorful Grid Accent 3" w:semiHidden="0" w:uiPriority="73" w:unhideWhenUsed="0"/>
+    <w:lsdException w:name="Light Shading Accent 4" w:semiHidden="0" w:uiPriority="60" w:unhideWhenUsed="0"/>
+    <w:lsdException w:name="Light List Accent 4" w:semiHidden="0" w:uiPriority="61" w:unhideWhenUsed="0"/>
+    <w:lsdException w:name="Light Grid Accent 4" w:semiHidden="0" w:uiPriority="62" w:unhideWhenUsed="0"/>
+    <w:lsdException w:name="Medium Shading 1 Accent 4" w:semiHidden="0" w:uiPriority="63" w:unhideWhenUsed="0"/>
+    <w:lsdException w:name="Medium Shading 2 Accent 4" w:semiHidden="0" w:uiPriority="64" w:unhideWhenUsed="0"/>
+    <w:lsdException w:name="Medium List 1 Accent 4" w:semiHidden="0" w:uiPriority="65" w:unhideWhenUsed="0"/>
+    <w:lsdException w:name="Medium List 2 Accent 4" w:semiHidden="0" w:uiPriority="66" w:unhideWhenUsed="0"/>
+    <w:lsdException w:name="Medium Grid 1 Accent 4" w:semiHidden="0" w:uiPriority="67" w:unhideWhenUsed="0"/>
+    <w:lsdException w:name="Medium Grid 2 Accent 4" w:semiHidden="0" w:uiPriority="68" w:unhideWhenUsed="0"/>
+    <w:lsdException w:name="Medium Grid 3 Accent 4" w:semiHidden="0" w:uiPriority="69" w:unhideWhenUsed="0"/>
+    <w:lsdException w:name="Dark List Accent 4" w:semiHidden="0" w:uiPriority="70" w:unhideWhenUsed="0"/>
+    <w:lsdException w:name="Colorful Shading Accent 4" w:semiHidden="0" w:uiPriority="71" w:unhideWhenUsed="0"/>
+    <w:lsdException w:name="Colorful List Accent 4" w:semiHidden="0" w:uiPriority="72" w:unhideWhenUsed="0"/>
+    <w:lsdException w:name="Colorful Grid Accent 4" w:semiHidden="0" w:uiPriority="73" w:unhideWhenUsed="0"/>
+    <w:lsdException w:name="Light Shading Accent 5" w:semiHidden="0" w:uiPriority="60" w:unhideWhenUsed="0"/>
+    <w:lsdException w:name="Light List Accent 5" w:semiHidden="0" w:uiPriority="61" w:unhideWhenUsed="0"/>
+    <w:lsdException w:name="Light Grid Accent 5" w:semiHidden="0" w:uiPriority="62" w:unhideWhenUsed="0"/>
+    <w:lsdException w:name="Medium Shading 1 Accent 5" w:semiHidden="0" w:uiPriority="63" w:unhideWhenUsed="0"/>
+    <w:lsdException w:name="Medium Shading 2 Accent 5" w:semiHidden="0" w:uiPriority="64" w:unhideWhenUsed="0"/>
+    <w:lsdException w:name="Medium List 1 Accent 5" w:semiHidden="0" w:uiPriority="65" w:unhideWhenUsed="0"/>
+    <w:lsdException w:name="Medium List 2 Accent 5" w:semiHidden="0" w:uiPriority="66" w:unhideWhenUsed="0"/>
+    <w:lsdException w:name="Medium Grid 1 Accent 5" w:semiHidden="0" w:uiPriority="67" w:unhideWhenUsed="0"/>
+    <w:lsdException w:name="Medium Grid 2 Accent 5" w:semiHidden="0" w:uiPriority="68" w:unhideWhenUsed="0"/>
+    <w:lsdException w:name="Medium Grid 3 Accent 5" w:semiHidden="0" w:uiPriority="69" w:unhideWhenUsed="0"/>
+    <w:lsdException w:name="Dark List Accent 5" w:semiHidden="0" w:uiPriority="70" w:unhideWhenUsed="0"/>
+    <w:lsdException w:name="Colorful Shading Accent 5" w:semiHidden="0" w:uiPriority="71" w:unhideWhenUsed="0"/>
+    <w:lsdException w:name="Colorful List Accent 5" w:semiHidden="0" w:uiPriority="72" w:unhideWhenUsed="0"/>
+    <w:lsdException w:name="Colorful Grid Accent 5" w:semiHidden="0" w:uiPriority="73" w:unhideWhenUsed="0"/>
+    <w:lsdException w:name="Light Shading Accent 6" w:semiHidden="0" w:uiPriority="60" w:unhideWhenUsed="0"/>
+    <w:lsdException w:name="Light List Accent 6" w:semiHidden="0" w:uiPriority="61" w:unhideWhenUsed="0"/>
+    <w:lsdException w:name="Light Grid Accent 6" w:semiHidden="0" w:uiPriority="62" w:unhideWhenUsed="0"/>
+    <w:lsdException w:name="Medium Shading 1 Accent 6" w:semiHidden="0" w:uiPriority="63" w:unhideWhenUsed="0"/>
+    <w:lsdException w:name="Medium Shading 2 Accent 6" w:semiHidden="0" w:uiPriority="64" w:unhideWhenUsed="0"/>
+    <w:lsdException w:name="Medium List 1 Accent 6" w:semiHidden="0" w:uiPriority="65" w:unhideWhenUsed="0"/>
+    <w:lsdException w:name="Medium List 2 Accent 6" w:semiHidden="0" w:uiPriority="66" w:unhideWhenUsed="0"/>
+    <w:lsdException w:name="Medium Grid 1 Accent 6" w:semiHidden="0" w:uiPriority="67" w:unhideWhenUsed="0"/>
+    <w:lsdException w:name="Medium Grid 2 Accent 6" w:semiHidden="0" w:uiPriority="68" w:unhideWhenUsed="0"/>
+    <w:lsdException w:name="Medium Grid 3 Accent 6" w:semiHidden="0" w:uiPriority="69" w:unhideWhenUsed="0"/>
+    <w:lsdException w:name="Dark List Accent 6" w:semiHidden="0" w:uiPriority="70" w:unhideWhenUsed="0"/>
+    <w:lsdException w:name="Colorful Shading Accent 6" w:semiHidden="0" w:uiPriority="71" w:unhideWhenUsed="0"/>
+    <w:lsdException w:name="Colorful List Accent 6" w:semiHidden="0" w:uiPriority="72" w:unhideWhenUsed="0"/>
+    <w:lsdException w:name="Colorful Grid Accent 6" w:semiHidden="0" w:uiPriority="73" w:unhideWhenUsed="0"/>
+    <w:lsdException w:name="Subtle Emphasis" w:semiHidden="0" w:uiPriority="19" w:unhideWhenUsed="0" w:qFormat="1"/>
+    <w:lsdException w:name="Intense Emphasis" w:semiHidden="0" w:uiPriority="21" w:unhideWhenUsed="0" w:qFormat="1"/>
+    <w:lsdException w:name="Subtle Reference" w:semiHidden="0" w:uiPriority="31" w:unhideWhenUsed="0" w:qFormat="1"/>
+    <w:lsdException w:name="Intense Reference" w:semiHidden="0" w:uiPriority="32" w:unhideWhenUsed="0" w:qFormat="1"/>
+    <w:lsdException w:name="Book Title" w:semiHidden="0" w:uiPriority="33" w:unhideWhenUsed="0" w:qFormat="1"/>
+    <w:lsdException w:name="Bibliography" w:uiPriority="37"/>
+    <w:lsdException w:name="TOC Heading" w:uiPriority="39" w:qFormat="1"/>
   </w:latentStyles>
   <w:style w:type="paragraph" w:default="1" w:styleId="Normal">
     <w:name w:val="Normal"/>
@@ -4066,6 +3911,275 @@
         <w:insideV w:val="single" w:sz="4" w:space="0" w:color="auto"/>
       </w:tblBorders>
     </w:tblPr>
+  </w:style>
+  <w:style w:type="paragraph" w:styleId="Textodeglobo">
+    <w:name w:val="Balloon Text"/>
+    <w:basedOn w:val="Normal"/>
+    <w:link w:val="TextodegloboCar"/>
+    <w:uiPriority w:val="99"/>
+    <w:semiHidden/>
+    <w:unhideWhenUsed/>
+    <w:rsid w:val="00EC65E4"/>
+    <w:pPr>
+      <w:spacing w:after="0" w:line="240" w:lineRule="auto"/>
+    </w:pPr>
+    <w:rPr>
+      <w:rFonts w:ascii="Tahoma" w:hAnsi="Tahoma" w:cs="Tahoma"/>
+      <w:sz w:val="16"/>
+      <w:szCs w:val="16"/>
+    </w:rPr>
+  </w:style>
+  <w:style w:type="character" w:customStyle="1" w:styleId="TextodegloboCar">
+    <w:name w:val="Texto de globo Car"/>
+    <w:basedOn w:val="Fuentedeprrafopredeter"/>
+    <w:link w:val="Textodeglobo"/>
+    <w:uiPriority w:val="99"/>
+    <w:semiHidden/>
+    <w:rsid w:val="00EC65E4"/>
+    <w:rPr>
+      <w:rFonts w:ascii="Tahoma" w:hAnsi="Tahoma" w:cs="Tahoma"/>
+      <w:sz w:val="16"/>
+      <w:szCs w:val="16"/>
+    </w:rPr>
+  </w:style>
+</w:styles>
+</file>
+
+<file path=word/stylesWithEffects.xml><?xml version="1.0" encoding="utf-8"?>
+<w:styles xmlns:wpc="http://schemas.microsoft.com/office/word/2010/wordprocessingCanvas" xmlns:mc="http://schemas.openxmlformats.org/markup-compatibility/2006" xmlns:o="urn:schemas-microsoft-com:office:office" xmlns:r="http://schemas.openxmlformats.org/officeDocument/2006/relationships" xmlns:m="http://schemas.openxmlformats.org/officeDocument/2006/math" xmlns:v="urn:schemas-microsoft-com:vml" xmlns:wp14="http://schemas.microsoft.com/office/word/2010/wordprocessingDrawing" xmlns:wp="http://schemas.openxmlformats.org/drawingml/2006/wordprocessingDrawing" xmlns:w10="urn:schemas-microsoft-com:office:word" xmlns:w="http://schemas.openxmlformats.org/wordprocessingml/2006/main" xmlns:w14="http://schemas.microsoft.com/office/word/2010/wordml" xmlns:wpg="http://schemas.microsoft.com/office/word/2010/wordprocessingGroup" xmlns:wpi="http://schemas.microsoft.com/office/word/2010/wordprocessingInk" xmlns:wne="http://schemas.microsoft.com/office/word/2006/wordml" xmlns:wps="http://schemas.microsoft.com/office/word/2010/wordprocessingShape" mc:Ignorable="w14 wp14">
+  <w:docDefaults>
+    <w:rPrDefault>
+      <w:rPr>
+        <w:rFonts w:asciiTheme="minorHAnsi" w:eastAsiaTheme="minorHAnsi" w:hAnsiTheme="minorHAnsi" w:cstheme="minorBidi"/>
+        <w:sz w:val="22"/>
+        <w:szCs w:val="22"/>
+        <w:lang w:val="es-MX" w:eastAsia="en-US" w:bidi="ar-SA"/>
+      </w:rPr>
+    </w:rPrDefault>
+    <w:pPrDefault>
+      <w:pPr>
+        <w:spacing w:after="160" w:line="259" w:lineRule="auto"/>
+      </w:pPr>
+    </w:pPrDefault>
+  </w:docDefaults>
+  <w:latentStyles w:defLockedState="0" w:defUIPriority="99" w:defSemiHidden="1" w:defUnhideWhenUsed="1" w:defQFormat="0" w:count="267">
+    <w:lsdException w:name="Normal" w:semiHidden="0" w:uiPriority="0" w:unhideWhenUsed="0" w:qFormat="1"/>
+    <w:lsdException w:name="heading 1" w:semiHidden="0" w:uiPriority="9" w:unhideWhenUsed="0" w:qFormat="1"/>
+    <w:lsdException w:name="heading 2" w:uiPriority="9" w:qFormat="1"/>
+    <w:lsdException w:name="heading 3" w:uiPriority="9" w:qFormat="1"/>
+    <w:lsdException w:name="heading 4" w:uiPriority="9" w:qFormat="1"/>
+    <w:lsdException w:name="heading 5" w:uiPriority="9" w:qFormat="1"/>
+    <w:lsdException w:name="heading 6" w:uiPriority="9" w:qFormat="1"/>
+    <w:lsdException w:name="heading 7" w:uiPriority="9" w:qFormat="1"/>
+    <w:lsdException w:name="heading 8" w:uiPriority="9" w:qFormat="1"/>
+    <w:lsdException w:name="heading 9" w:uiPriority="9" w:qFormat="1"/>
+    <w:lsdException w:name="toc 1" w:uiPriority="39"/>
+    <w:lsdException w:name="toc 2" w:uiPriority="39"/>
+    <w:lsdException w:name="toc 3" w:uiPriority="39"/>
+    <w:lsdException w:name="toc 4" w:uiPriority="39"/>
+    <w:lsdException w:name="toc 5" w:uiPriority="39"/>
+    <w:lsdException w:name="toc 6" w:uiPriority="39"/>
+    <w:lsdException w:name="toc 7" w:uiPriority="39"/>
+    <w:lsdException w:name="toc 8" w:uiPriority="39"/>
+    <w:lsdException w:name="toc 9" w:uiPriority="39"/>
+    <w:lsdException w:name="caption" w:uiPriority="35" w:qFormat="1"/>
+    <w:lsdException w:name="Title" w:semiHidden="0" w:uiPriority="10" w:unhideWhenUsed="0" w:qFormat="1"/>
+    <w:lsdException w:name="Default Paragraph Font" w:uiPriority="1"/>
+    <w:lsdException w:name="Subtitle" w:semiHidden="0" w:uiPriority="11" w:unhideWhenUsed="0" w:qFormat="1"/>
+    <w:lsdException w:name="Strong" w:semiHidden="0" w:uiPriority="22" w:unhideWhenUsed="0" w:qFormat="1"/>
+    <w:lsdException w:name="Emphasis" w:semiHidden="0" w:uiPriority="20" w:unhideWhenUsed="0" w:qFormat="1"/>
+    <w:lsdException w:name="Table Grid" w:semiHidden="0" w:uiPriority="39" w:unhideWhenUsed="0"/>
+    <w:lsdException w:name="Placeholder Text" w:unhideWhenUsed="0"/>
+    <w:lsdException w:name="No Spacing" w:semiHidden="0" w:uiPriority="1" w:unhideWhenUsed="0" w:qFormat="1"/>
+    <w:lsdException w:name="Light Shading" w:semiHidden="0" w:uiPriority="60" w:unhideWhenUsed="0"/>
+    <w:lsdException w:name="Light List" w:semiHidden="0" w:uiPriority="61" w:unhideWhenUsed="0"/>
+    <w:lsdException w:name="Light Grid" w:semiHidden="0" w:uiPriority="62" w:unhideWhenUsed="0"/>
+    <w:lsdException w:name="Medium Shading 1" w:semiHidden="0" w:uiPriority="63" w:unhideWhenUsed="0"/>
+    <w:lsdException w:name="Medium Shading 2" w:semiHidden="0" w:uiPriority="64" w:unhideWhenUsed="0"/>
+    <w:lsdException w:name="Medium List 1" w:semiHidden="0" w:uiPriority="65" w:unhideWhenUsed="0"/>
+    <w:lsdException w:name="Medium List 2" w:semiHidden="0" w:uiPriority="66" w:unhideWhenUsed="0"/>
+    <w:lsdException w:name="Medium Grid 1" w:semiHidden="0" w:uiPriority="67" w:unhideWhenUsed="0"/>
+    <w:lsdException w:name="Medium Grid 2" w:semiHidden="0" w:uiPriority="68" w:unhideWhenUsed="0"/>
+    <w:lsdException w:name="Medium Grid 3" w:semiHidden="0" w:uiPriority="69" w:unhideWhenUsed="0"/>
+    <w:lsdException w:name="Dark List" w:semiHidden="0" w:uiPriority="70" w:unhideWhenUsed="0"/>
+    <w:lsdException w:name="Colorful Shading" w:semiHidden="0" w:uiPriority="71" w:unhideWhenUsed="0"/>
+    <w:lsdException w:name="Colorful List" w:semiHidden="0" w:uiPriority="72" w:unhideWhenUsed="0"/>
+    <w:lsdException w:name="Colorful Grid" w:semiHidden="0" w:uiPriority="73" w:unhideWhenUsed="0"/>
+    <w:lsdException w:name="Light Shading Accent 1" w:semiHidden="0" w:uiPriority="60" w:unhideWhenUsed="0"/>
+    <w:lsdException w:name="Light List Accent 1" w:semiHidden="0" w:uiPriority="61" w:unhideWhenUsed="0"/>
+    <w:lsdException w:name="Light Grid Accent 1" w:semiHidden="0" w:uiPriority="62" w:unhideWhenUsed="0"/>
+    <w:lsdException w:name="Medium Shading 1 Accent 1" w:semiHidden="0" w:uiPriority="63" w:unhideWhenUsed="0"/>
+    <w:lsdException w:name="Medium Shading 2 Accent 1" w:semiHidden="0" w:uiPriority="64" w:unhideWhenUsed="0"/>
+    <w:lsdException w:name="Medium List 1 Accent 1" w:semiHidden="0" w:uiPriority="65" w:unhideWhenUsed="0"/>
+    <w:lsdException w:name="Revision" w:unhideWhenUsed="0"/>
+    <w:lsdException w:name="List Paragraph" w:semiHidden="0" w:uiPriority="34" w:unhideWhenUsed="0" w:qFormat="1"/>
+    <w:lsdException w:name="Quote" w:semiHidden="0" w:uiPriority="29" w:unhideWhenUsed="0" w:qFormat="1"/>
+    <w:lsdException w:name="Intense Quote" w:semiHidden="0" w:uiPriority="30" w:unhideWhenUsed="0" w:qFormat="1"/>
+    <w:lsdException w:name="Medium List 2 Accent 1" w:semiHidden="0" w:uiPriority="66" w:unhideWhenUsed="0"/>
+    <w:lsdException w:name="Medium Grid 1 Accent 1" w:semiHidden="0" w:uiPriority="67" w:unhideWhenUsed="0"/>
+    <w:lsdException w:name="Medium Grid 2 Accent 1" w:semiHidden="0" w:uiPriority="68" w:unhideWhenUsed="0"/>
+    <w:lsdException w:name="Medium Grid 3 Accent 1" w:semiHidden="0" w:uiPriority="69" w:unhideWhenUsed="0"/>
+    <w:lsdException w:name="Dark List Accent 1" w:semiHidden="0" w:uiPriority="70" w:unhideWhenUsed="0"/>
+    <w:lsdException w:name="Colorful Shading Accent 1" w:semiHidden="0" w:uiPriority="71" w:unhideWhenUsed="0"/>
+    <w:lsdException w:name="Colorful List Accent 1" w:semiHidden="0" w:uiPriority="72" w:unhideWhenUsed="0"/>
+    <w:lsdException w:name="Colorful Grid Accent 1" w:semiHidden="0" w:uiPriority="73" w:unhideWhenUsed="0"/>
+    <w:lsdException w:name="Light Shading Accent 2" w:semiHidden="0" w:uiPriority="60" w:unhideWhenUsed="0"/>
+    <w:lsdException w:name="Light List Accent 2" w:semiHidden="0" w:uiPriority="61" w:unhideWhenUsed="0"/>
+    <w:lsdException w:name="Light Grid Accent 2" w:semiHidden="0" w:uiPriority="62" w:unhideWhenUsed="0"/>
+    <w:lsdException w:name="Medium Shading 1 Accent 2" w:semiHidden="0" w:uiPriority="63" w:unhideWhenUsed="0"/>
+    <w:lsdException w:name="Medium Shading 2 Accent 2" w:semiHidden="0" w:uiPriority="64" w:unhideWhenUsed="0"/>
+    <w:lsdException w:name="Medium List 1 Accent 2" w:semiHidden="0" w:uiPriority="65" w:unhideWhenUsed="0"/>
+    <w:lsdException w:name="Medium List 2 Accent 2" w:semiHidden="0" w:uiPriority="66" w:unhideWhenUsed="0"/>
+    <w:lsdException w:name="Medium Grid 1 Accent 2" w:semiHidden="0" w:uiPriority="67" w:unhideWhenUsed="0"/>
+    <w:lsdException w:name="Medium Grid 2 Accent 2" w:semiHidden="0" w:uiPriority="68" w:unhideWhenUsed="0"/>
+    <w:lsdException w:name="Medium Grid 3 Accent 2" w:semiHidden="0" w:uiPriority="69" w:unhideWhenUsed="0"/>
+    <w:lsdException w:name="Dark List Accent 2" w:semiHidden="0" w:uiPriority="70" w:unhideWhenUsed="0"/>
+    <w:lsdException w:name="Colorful Shading Accent 2" w:semiHidden="0" w:uiPriority="71" w:unhideWhenUsed="0"/>
+    <w:lsdException w:name="Colorful List Accent 2" w:semiHidden="0" w:uiPriority="72" w:unhideWhenUsed="0"/>
+    <w:lsdException w:name="Colorful Grid Accent 2" w:semiHidden="0" w:uiPriority="73" w:unhideWhenUsed="0"/>
+    <w:lsdException w:name="Light Shading Accent 3" w:semiHidden="0" w:uiPriority="60" w:unhideWhenUsed="0"/>
+    <w:lsdException w:name="Light List Accent 3" w:semiHidden="0" w:uiPriority="61" w:unhideWhenUsed="0"/>
+    <w:lsdException w:name="Light Grid Accent 3" w:semiHidden="0" w:uiPriority="62" w:unhideWhenUsed="0"/>
+    <w:lsdException w:name="Medium Shading 1 Accent 3" w:semiHidden="0" w:uiPriority="63" w:unhideWhenUsed="0"/>
+    <w:lsdException w:name="Medium Shading 2 Accent 3" w:semiHidden="0" w:uiPriority="64" w:unhideWhenUsed="0"/>
+    <w:lsdException w:name="Medium List 1 Accent 3" w:semiHidden="0" w:uiPriority="65" w:unhideWhenUsed="0"/>
+    <w:lsdException w:name="Medium List 2 Accent 3" w:semiHidden="0" w:uiPriority="66" w:unhideWhenUsed="0"/>
+    <w:lsdException w:name="Medium Grid 1 Accent 3" w:semiHidden="0" w:uiPriority="67" w:unhideWhenUsed="0"/>
+    <w:lsdException w:name="Medium Grid 2 Accent 3" w:semiHidden="0" w:uiPriority="68" w:unhideWhenUsed="0"/>
+    <w:lsdException w:name="Medium Grid 3 Accent 3" w:semiHidden="0" w:uiPriority="69" w:unhideWhenUsed="0"/>
+    <w:lsdException w:name="Dark List Accent 3" w:semiHidden="0" w:uiPriority="70" w:unhideWhenUsed="0"/>
+    <w:lsdException w:name="Colorful Shading Accent 3" w:semiHidden="0" w:uiPriority="71" w:unhideWhenUsed="0"/>
+    <w:lsdException w:name="Colorful List Accent 3" w:semiHidden="0" w:uiPriority="72" w:unhideWhenUsed="0"/>
+    <w:lsdException w:name="Colorful Grid Accent 3" w:semiHidden="0" w:uiPriority="73" w:unhideWhenUsed="0"/>
+    <w:lsdException w:name="Light Shading Accent 4" w:semiHidden="0" w:uiPriority="60" w:unhideWhenUsed="0"/>
+    <w:lsdException w:name="Light List Accent 4" w:semiHidden="0" w:uiPriority="61" w:unhideWhenUsed="0"/>
+    <w:lsdException w:name="Light Grid Accent 4" w:semiHidden="0" w:uiPriority="62" w:unhideWhenUsed="0"/>
+    <w:lsdException w:name="Medium Shading 1 Accent 4" w:semiHidden="0" w:uiPriority="63" w:unhideWhenUsed="0"/>
+    <w:lsdException w:name="Medium Shading 2 Accent 4" w:semiHidden="0" w:uiPriority="64" w:unhideWhenUsed="0"/>
+    <w:lsdException w:name="Medium List 1 Accent 4" w:semiHidden="0" w:uiPriority="65" w:unhideWhenUsed="0"/>
+    <w:lsdException w:name="Medium List 2 Accent 4" w:semiHidden="0" w:uiPriority="66" w:unhideWhenUsed="0"/>
+    <w:lsdException w:name="Medium Grid 1 Accent 4" w:semiHidden="0" w:uiPriority="67" w:unhideWhenUsed="0"/>
+    <w:lsdException w:name="Medium Grid 2 Accent 4" w:semiHidden="0" w:uiPriority="68" w:unhideWhenUsed="0"/>
+    <w:lsdException w:name="Medium Grid 3 Accent 4" w:semiHidden="0" w:uiPriority="69" w:unhideWhenUsed="0"/>
+    <w:lsdException w:name="Dark List Accent 4" w:semiHidden="0" w:uiPriority="70" w:unhideWhenUsed="0"/>
+    <w:lsdException w:name="Colorful Shading Accent 4" w:semiHidden="0" w:uiPriority="71" w:unhideWhenUsed="0"/>
+    <w:lsdException w:name="Colorful List Accent 4" w:semiHidden="0" w:uiPriority="72" w:unhideWhenUsed="0"/>
+    <w:lsdException w:name="Colorful Grid Accent 4" w:semiHidden="0" w:uiPriority="73" w:unhideWhenUsed="0"/>
+    <w:lsdException w:name="Light Shading Accent 5" w:semiHidden="0" w:uiPriority="60" w:unhideWhenUsed="0"/>
+    <w:lsdException w:name="Light List Accent 5" w:semiHidden="0" w:uiPriority="61" w:unhideWhenUsed="0"/>
+    <w:lsdException w:name="Light Grid Accent 5" w:semiHidden="0" w:uiPriority="62" w:unhideWhenUsed="0"/>
+    <w:lsdException w:name="Medium Shading 1 Accent 5" w:semiHidden="0" w:uiPriority="63" w:unhideWhenUsed="0"/>
+    <w:lsdException w:name="Medium Shading 2 Accent 5" w:semiHidden="0" w:uiPriority="64" w:unhideWhenUsed="0"/>
+    <w:lsdException w:name="Medium List 1 Accent 5" w:semiHidden="0" w:uiPriority="65" w:unhideWhenUsed="0"/>
+    <w:lsdException w:name="Medium List 2 Accent 5" w:semiHidden="0" w:uiPriority="66" w:unhideWhenUsed="0"/>
+    <w:lsdException w:name="Medium Grid 1 Accent 5" w:semiHidden="0" w:uiPriority="67" w:unhideWhenUsed="0"/>
+    <w:lsdException w:name="Medium Grid 2 Accent 5" w:semiHidden="0" w:uiPriority="68" w:unhideWhenUsed="0"/>
+    <w:lsdException w:name="Medium Grid 3 Accent 5" w:semiHidden="0" w:uiPriority="69" w:unhideWhenUsed="0"/>
+    <w:lsdException w:name="Dark List Accent 5" w:semiHidden="0" w:uiPriority="70" w:unhideWhenUsed="0"/>
+    <w:lsdException w:name="Colorful Shading Accent 5" w:semiHidden="0" w:uiPriority="71" w:unhideWhenUsed="0"/>
+    <w:lsdException w:name="Colorful List Accent 5" w:semiHidden="0" w:uiPriority="72" w:unhideWhenUsed="0"/>
+    <w:lsdException w:name="Colorful Grid Accent 5" w:semiHidden="0" w:uiPriority="73" w:unhideWhenUsed="0"/>
+    <w:lsdException w:name="Light Shading Accent 6" w:semiHidden="0" w:uiPriority="60" w:unhideWhenUsed="0"/>
+    <w:lsdException w:name="Light List Accent 6" w:semiHidden="0" w:uiPriority="61" w:unhideWhenUsed="0"/>
+    <w:lsdException w:name="Light Grid Accent 6" w:semiHidden="0" w:uiPriority="62" w:unhideWhenUsed="0"/>
+    <w:lsdException w:name="Medium Shading 1 Accent 6" w:semiHidden="0" w:uiPriority="63" w:unhideWhenUsed="0"/>
+    <w:lsdException w:name="Medium Shading 2 Accent 6" w:semiHidden="0" w:uiPriority="64" w:unhideWhenUsed="0"/>
+    <w:lsdException w:name="Medium List 1 Accent 6" w:semiHidden="0" w:uiPriority="65" w:unhideWhenUsed="0"/>
+    <w:lsdException w:name="Medium List 2 Accent 6" w:semiHidden="0" w:uiPriority="66" w:unhideWhenUsed="0"/>
+    <w:lsdException w:name="Medium Grid 1 Accent 6" w:semiHidden="0" w:uiPriority="67" w:unhideWhenUsed="0"/>
+    <w:lsdException w:name="Medium Grid 2 Accent 6" w:semiHidden="0" w:uiPriority="68" w:unhideWhenUsed="0"/>
+    <w:lsdException w:name="Medium Grid 3 Accent 6" w:semiHidden="0" w:uiPriority="69" w:unhideWhenUsed="0"/>
+    <w:lsdException w:name="Dark List Accent 6" w:semiHidden="0" w:uiPriority="70" w:unhideWhenUsed="0"/>
+    <w:lsdException w:name="Colorful Shading Accent 6" w:semiHidden="0" w:uiPriority="71" w:unhideWhenUsed="0"/>
+    <w:lsdException w:name="Colorful List Accent 6" w:semiHidden="0" w:uiPriority="72" w:unhideWhenUsed="0"/>
+    <w:lsdException w:name="Colorful Grid Accent 6" w:semiHidden="0" w:uiPriority="73" w:unhideWhenUsed="0"/>
+    <w:lsdException w:name="Subtle Emphasis" w:semiHidden="0" w:uiPriority="19" w:unhideWhenUsed="0" w:qFormat="1"/>
+    <w:lsdException w:name="Intense Emphasis" w:semiHidden="0" w:uiPriority="21" w:unhideWhenUsed="0" w:qFormat="1"/>
+    <w:lsdException w:name="Subtle Reference" w:semiHidden="0" w:uiPriority="31" w:unhideWhenUsed="0" w:qFormat="1"/>
+    <w:lsdException w:name="Intense Reference" w:semiHidden="0" w:uiPriority="32" w:unhideWhenUsed="0" w:qFormat="1"/>
+    <w:lsdException w:name="Book Title" w:semiHidden="0" w:uiPriority="33" w:unhideWhenUsed="0" w:qFormat="1"/>
+    <w:lsdException w:name="Bibliography" w:uiPriority="37"/>
+    <w:lsdException w:name="TOC Heading" w:uiPriority="39" w:qFormat="1"/>
+  </w:latentStyles>
+  <w:style w:type="paragraph" w:default="1" w:styleId="Normal">
+    <w:name w:val="Normal"/>
+    <w:qFormat/>
+  </w:style>
+  <w:style w:type="character" w:default="1" w:styleId="Fuentedeprrafopredeter">
+    <w:name w:val="Default Paragraph Font"/>
+    <w:uiPriority w:val="1"/>
+    <w:semiHidden/>
+    <w:unhideWhenUsed/>
+  </w:style>
+  <w:style w:type="table" w:default="1" w:styleId="Tablanormal">
+    <w:name w:val="Normal Table"/>
+    <w:uiPriority w:val="99"/>
+    <w:semiHidden/>
+    <w:unhideWhenUsed/>
+    <w:tblPr>
+      <w:tblInd w:w="0" w:type="dxa"/>
+      <w:tblCellMar>
+        <w:top w:w="0" w:type="dxa"/>
+        <w:left w:w="108" w:type="dxa"/>
+        <w:bottom w:w="0" w:type="dxa"/>
+        <w:right w:w="108" w:type="dxa"/>
+      </w:tblCellMar>
+    </w:tblPr>
+  </w:style>
+  <w:style w:type="numbering" w:default="1" w:styleId="Sinlista">
+    <w:name w:val="No List"/>
+    <w:uiPriority w:val="99"/>
+    <w:semiHidden/>
+    <w:unhideWhenUsed/>
+  </w:style>
+  <w:style w:type="table" w:styleId="Tablaconcuadrcula">
+    <w:name w:val="Table Grid"/>
+    <w:basedOn w:val="Tablanormal"/>
+    <w:uiPriority w:val="39"/>
+    <w:rsid w:val="001A3E6E"/>
+    <w:pPr>
+      <w:spacing w:after="0" w:line="240" w:lineRule="auto"/>
+    </w:pPr>
+    <w:tblPr>
+      <w:tblBorders>
+        <w:top w:val="single" w:sz="4" w:space="0" w:color="auto"/>
+        <w:left w:val="single" w:sz="4" w:space="0" w:color="auto"/>
+        <w:bottom w:val="single" w:sz="4" w:space="0" w:color="auto"/>
+        <w:right w:val="single" w:sz="4" w:space="0" w:color="auto"/>
+        <w:insideH w:val="single" w:sz="4" w:space="0" w:color="auto"/>
+        <w:insideV w:val="single" w:sz="4" w:space="0" w:color="auto"/>
+      </w:tblBorders>
+    </w:tblPr>
+  </w:style>
+  <w:style w:type="paragraph" w:styleId="Textodeglobo">
+    <w:name w:val="Balloon Text"/>
+    <w:basedOn w:val="Normal"/>
+    <w:link w:val="TextodegloboCar"/>
+    <w:uiPriority w:val="99"/>
+    <w:semiHidden/>
+    <w:unhideWhenUsed/>
+    <w:rsid w:val="00EC65E4"/>
+    <w:pPr>
+      <w:spacing w:after="0" w:line="240" w:lineRule="auto"/>
+    </w:pPr>
+    <w:rPr>
+      <w:rFonts w:ascii="Tahoma" w:hAnsi="Tahoma" w:cs="Tahoma"/>
+      <w:sz w:val="16"/>
+      <w:szCs w:val="16"/>
+    </w:rPr>
+  </w:style>
+  <w:style w:type="character" w:customStyle="1" w:styleId="TextodegloboCar">
+    <w:name w:val="Texto de globo Car"/>
+    <w:basedOn w:val="Fuentedeprrafopredeter"/>
+    <w:link w:val="Textodeglobo"/>
+    <w:uiPriority w:val="99"/>
+    <w:semiHidden/>
+    <w:rsid w:val="00EC65E4"/>
+    <w:rPr>
+      <w:rFonts w:ascii="Tahoma" w:hAnsi="Tahoma" w:cs="Tahoma"/>
+      <w:sz w:val="16"/>
+      <w:szCs w:val="16"/>
+    </w:rPr>
   </w:style>
 </w:styles>
 </file>
@@ -4325,7 +4439,7 @@
   <a:extraClrSchemeLst/>
   <a:extLst>
     <a:ext uri="{05A4C25C-085E-4340-85A3-A5531E510DB2}">
-      <thm15:themeFamily xmlns:thm15="http://schemas.microsoft.com/office/thememl/2012/main" name="Office Theme" id="{62F939B6-93AF-4DB8-9C6B-D6C7DFDC589F}" vid="{4A3C46E8-61CC-4603-A589-7422A47A8E4A}"/>
+      <thm15:themeFamily xmlns:thm15="http://schemas.microsoft.com/office/thememl/2012/main" xmlns="" name="Office Theme" id="{62F939B6-93AF-4DB8-9C6B-D6C7DFDC589F}" vid="{4A3C46E8-61CC-4603-A589-7422A47A8E4A}"/>
     </a:ext>
   </a:extLst>
 </a:theme>

</xml_diff>